<commit_message>
few changes to the code, dat explanation written in the report
</commit_message>
<xml_diff>
--- a/Toml-part4/Report project 3-4.docx
+++ b/Toml-part4/Report project 3-4.docx
@@ -29,14 +29,2883 @@
       <w:proofErr w:type="spellEnd"/>
     </w:p>
     <w:p>
+      <w:r>
+        <w:t xml:space="preserve">The </w:t>
+      </w:r>
+      <w:proofErr w:type="spellStart"/>
+      <w:r>
+        <w:t>third</w:t>
+      </w:r>
+      <w:proofErr w:type="spellEnd"/>
+      <w:r>
+        <w:t xml:space="preserve"> project </w:t>
+      </w:r>
+      <w:proofErr w:type="spellStart"/>
+      <w:r>
+        <w:t>consists</w:t>
+      </w:r>
+      <w:proofErr w:type="spellEnd"/>
+      <w:r>
+        <w:t xml:space="preserve"> in the </w:t>
+      </w:r>
+      <w:proofErr w:type="spellStart"/>
+      <w:r>
+        <w:t>calibration</w:t>
+      </w:r>
+      <w:proofErr w:type="spellEnd"/>
+      <w:r>
+        <w:t xml:space="preserve"> of an air </w:t>
+      </w:r>
+      <w:proofErr w:type="spellStart"/>
+      <w:r>
+        <w:t>pollution</w:t>
+      </w:r>
+      <w:proofErr w:type="spellEnd"/>
+      <w:r>
+        <w:t xml:space="preserve"> </w:t>
+      </w:r>
+      <w:proofErr w:type="spellStart"/>
+      <w:r>
+        <w:t>sersor</w:t>
+      </w:r>
+      <w:proofErr w:type="spellEnd"/>
+      <w:r>
+        <w:t xml:space="preserve"> in a network. </w:t>
+      </w:r>
+      <w:proofErr w:type="spellStart"/>
+      <w:r>
+        <w:t>Precisely</w:t>
+      </w:r>
+      <w:proofErr w:type="spellEnd"/>
+      <w:r>
+        <w:t xml:space="preserve">, </w:t>
+      </w:r>
+      <w:proofErr w:type="spellStart"/>
+      <w:r>
+        <w:t>this</w:t>
+      </w:r>
+      <w:proofErr w:type="spellEnd"/>
+      <w:r>
+        <w:t xml:space="preserve"> </w:t>
+      </w:r>
+      <w:proofErr w:type="spellStart"/>
+      <w:r>
+        <w:t>sensor</w:t>
+      </w:r>
+      <w:proofErr w:type="spellEnd"/>
+      <w:r>
+        <w:t xml:space="preserve"> </w:t>
+      </w:r>
+      <w:proofErr w:type="spellStart"/>
+      <w:r>
+        <w:t>measure</w:t>
+      </w:r>
+      <w:proofErr w:type="spellEnd"/>
+      <w:r>
+        <w:t xml:space="preserve"> </w:t>
+      </w:r>
+      <w:proofErr w:type="spellStart"/>
+      <w:r>
+        <w:t>these</w:t>
+      </w:r>
+      <w:proofErr w:type="spellEnd"/>
+      <w:r>
+        <w:t xml:space="preserve"> data:</w:t>
+      </w:r>
+    </w:p>
+    <w:p>
+      <w:pPr>
+        <w:pStyle w:val="Paragrafoelenco"/>
+        <w:numPr>
+          <w:ilvl w:val="0"/>
+          <w:numId w:val="1"/>
+        </w:numPr>
+      </w:pPr>
+      <w:r>
+        <w:t xml:space="preserve">The </w:t>
+      </w:r>
+      <w:proofErr w:type="spellStart"/>
+      <w:r>
+        <w:t>amount</w:t>
+      </w:r>
+      <w:proofErr w:type="spellEnd"/>
+      <w:r>
+        <w:t xml:space="preserve"> of </w:t>
+      </w:r>
+      <w:proofErr w:type="spellStart"/>
+      <w:r>
+        <w:t>ozone</w:t>
+      </w:r>
+      <w:proofErr w:type="spellEnd"/>
+      <w:r>
+        <w:t xml:space="preserve"> in </w:t>
+      </w:r>
+      <w:proofErr w:type="spellStart"/>
+      <w:r>
+        <w:t>Kohm</w:t>
+      </w:r>
+      <w:proofErr w:type="spellEnd"/>
+      <w:r>
+        <w:t>;</w:t>
+      </w:r>
+    </w:p>
+    <w:p>
+      <w:pPr>
+        <w:pStyle w:val="Paragrafoelenco"/>
+        <w:numPr>
+          <w:ilvl w:val="0"/>
+          <w:numId w:val="1"/>
+        </w:numPr>
+      </w:pPr>
+      <w:r>
+        <w:t>The temperature in Celsius;</w:t>
+      </w:r>
+    </w:p>
+    <w:p>
+      <w:pPr>
+        <w:pStyle w:val="Paragrafoelenco"/>
+        <w:numPr>
+          <w:ilvl w:val="0"/>
+          <w:numId w:val="1"/>
+        </w:numPr>
+      </w:pPr>
+      <w:r>
+        <w:t>The</w:t>
+      </w:r>
+      <w:r>
+        <w:t xml:space="preserve"> </w:t>
+      </w:r>
+      <w:proofErr w:type="spellStart"/>
+      <w:r>
+        <w:t>percentage</w:t>
+      </w:r>
+      <w:proofErr w:type="spellEnd"/>
+      <w:r>
+        <w:t xml:space="preserve"> of</w:t>
+      </w:r>
+      <w:r>
+        <w:t xml:space="preserve"> relative</w:t>
+      </w:r>
+      <w:r>
+        <w:t xml:space="preserve"> </w:t>
+      </w:r>
+      <w:proofErr w:type="spellStart"/>
+      <w:r>
+        <w:t>humidity</w:t>
+      </w:r>
+      <w:proofErr w:type="spellEnd"/>
+      <w:r>
+        <w:t>;</w:t>
+      </w:r>
+    </w:p>
+    <w:p>
+      <w:pPr>
+        <w:pStyle w:val="Paragrafoelenco"/>
+        <w:numPr>
+          <w:ilvl w:val="0"/>
+          <w:numId w:val="1"/>
+        </w:numPr>
+      </w:pPr>
+      <w:r>
+        <w:t xml:space="preserve">The </w:t>
+      </w:r>
+      <w:proofErr w:type="spellStart"/>
+      <w:r>
+        <w:t>amount</w:t>
+      </w:r>
+      <w:proofErr w:type="spellEnd"/>
+      <w:r>
+        <w:t xml:space="preserve"> of </w:t>
+      </w:r>
+      <w:proofErr w:type="spellStart"/>
+      <w:r>
+        <w:t>nitrogen</w:t>
+      </w:r>
+      <w:proofErr w:type="spellEnd"/>
+      <w:r>
+        <w:t xml:space="preserve"> </w:t>
+      </w:r>
+      <w:proofErr w:type="spellStart"/>
+      <w:r>
+        <w:t>dioxide</w:t>
+      </w:r>
+      <w:proofErr w:type="spellEnd"/>
+      <w:r>
+        <w:t>;</w:t>
+      </w:r>
+    </w:p>
+    <w:p>
+      <w:pPr>
+        <w:pStyle w:val="Paragrafoelenco"/>
+        <w:numPr>
+          <w:ilvl w:val="0"/>
+          <w:numId w:val="1"/>
+        </w:numPr>
+      </w:pPr>
+      <w:r>
+        <w:t xml:space="preserve">The </w:t>
+      </w:r>
+      <w:proofErr w:type="spellStart"/>
+      <w:r>
+        <w:t>amount</w:t>
+      </w:r>
+      <w:proofErr w:type="spellEnd"/>
+      <w:r>
+        <w:t xml:space="preserve"> of </w:t>
+      </w:r>
+      <w:proofErr w:type="spellStart"/>
+      <w:r>
+        <w:t>nitrogen</w:t>
+      </w:r>
+      <w:proofErr w:type="spellEnd"/>
+      <w:r>
+        <w:t xml:space="preserve"> </w:t>
+      </w:r>
+      <w:proofErr w:type="spellStart"/>
+      <w:r>
+        <w:t>monoxide</w:t>
+      </w:r>
+      <w:proofErr w:type="spellEnd"/>
+      <w:r>
+        <w:t>;</w:t>
+      </w:r>
+    </w:p>
+    <w:p>
+      <w:pPr>
+        <w:pStyle w:val="Paragrafoelenco"/>
+        <w:numPr>
+          <w:ilvl w:val="0"/>
+          <w:numId w:val="1"/>
+        </w:numPr>
+      </w:pPr>
+      <w:r>
+        <w:t xml:space="preserve">The </w:t>
+      </w:r>
+      <w:proofErr w:type="spellStart"/>
+      <w:r>
+        <w:t>amount</w:t>
+      </w:r>
+      <w:proofErr w:type="spellEnd"/>
+      <w:r>
+        <w:t xml:space="preserve"> of </w:t>
+      </w:r>
+      <w:proofErr w:type="spellStart"/>
+      <w:r>
+        <w:t>sulfur</w:t>
+      </w:r>
+      <w:proofErr w:type="spellEnd"/>
+      <w:r>
+        <w:t xml:space="preserve"> </w:t>
+      </w:r>
+      <w:proofErr w:type="spellStart"/>
+      <w:r>
+        <w:t>dioxide</w:t>
+      </w:r>
+      <w:proofErr w:type="spellEnd"/>
+      <w:r>
+        <w:t>;</w:t>
+      </w:r>
+    </w:p>
+    <w:p>
+      <w:pPr>
+        <w:pStyle w:val="Paragrafoelenco"/>
+        <w:numPr>
+          <w:ilvl w:val="0"/>
+          <w:numId w:val="1"/>
+        </w:numPr>
+      </w:pPr>
+      <w:r>
+        <w:t xml:space="preserve">The </w:t>
+      </w:r>
+      <w:proofErr w:type="spellStart"/>
+      <w:r>
+        <w:t>amount</w:t>
+      </w:r>
+      <w:proofErr w:type="spellEnd"/>
+      <w:r>
+        <w:t xml:space="preserve"> of PM10.</w:t>
+      </w:r>
+    </w:p>
+    <w:p>
+      <w:proofErr w:type="spellStart"/>
+      <w:r>
+        <w:t>Moreover</w:t>
+      </w:r>
+      <w:proofErr w:type="spellEnd"/>
+      <w:r>
+        <w:t xml:space="preserve"> </w:t>
+      </w:r>
+      <w:proofErr w:type="spellStart"/>
+      <w:r>
+        <w:t>we</w:t>
+      </w:r>
+      <w:proofErr w:type="spellEnd"/>
+      <w:r>
+        <w:t xml:space="preserve"> </w:t>
+      </w:r>
+      <w:proofErr w:type="spellStart"/>
+      <w:r>
+        <w:t>have</w:t>
+      </w:r>
+      <w:proofErr w:type="spellEnd"/>
+      <w:r>
+        <w:t xml:space="preserve"> the </w:t>
+      </w:r>
+      <w:proofErr w:type="spellStart"/>
+      <w:r>
+        <w:t>measurements</w:t>
+      </w:r>
+      <w:proofErr w:type="spellEnd"/>
+      <w:r>
+        <w:t xml:space="preserve"> relative to the O3 </w:t>
+      </w:r>
+      <w:proofErr w:type="spellStart"/>
+      <w:r>
+        <w:t>concentration</w:t>
+      </w:r>
+      <w:proofErr w:type="spellEnd"/>
+      <w:r>
+        <w:t xml:space="preserve"> in </w:t>
+      </w:r>
+      <w:proofErr w:type="spellStart"/>
+      <w:r>
+        <w:t>ugr</w:t>
+      </w:r>
+      <w:proofErr w:type="spellEnd"/>
+      <w:r>
+        <w:t xml:space="preserve">/m^3, </w:t>
+      </w:r>
+      <w:proofErr w:type="spellStart"/>
+      <w:r>
+        <w:t>this</w:t>
+      </w:r>
+      <w:proofErr w:type="spellEnd"/>
+      <w:r>
+        <w:t xml:space="preserve"> </w:t>
+      </w:r>
+      <w:proofErr w:type="spellStart"/>
+      <w:r>
+        <w:t>is</w:t>
+      </w:r>
+      <w:proofErr w:type="spellEnd"/>
+      <w:r>
+        <w:t xml:space="preserve"> the Reference station</w:t>
+      </w:r>
+      <w:r>
+        <w:t xml:space="preserve">, the </w:t>
+      </w:r>
+      <w:proofErr w:type="spellStart"/>
+      <w:r>
+        <w:t>value</w:t>
+      </w:r>
+      <w:proofErr w:type="spellEnd"/>
+      <w:r>
+        <w:t xml:space="preserve"> </w:t>
+      </w:r>
+      <w:proofErr w:type="spellStart"/>
+      <w:r>
+        <w:t>we</w:t>
+      </w:r>
+      <w:proofErr w:type="spellEnd"/>
+      <w:r>
+        <w:t xml:space="preserve"> </w:t>
+      </w:r>
+      <w:proofErr w:type="spellStart"/>
+      <w:r>
+        <w:t>have</w:t>
+      </w:r>
+      <w:proofErr w:type="spellEnd"/>
+      <w:r>
+        <w:t xml:space="preserve"> to </w:t>
+      </w:r>
+      <w:proofErr w:type="spellStart"/>
+      <w:r>
+        <w:t>predict</w:t>
+      </w:r>
+      <w:proofErr w:type="spellEnd"/>
+      <w:r>
+        <w:t xml:space="preserve"> for the </w:t>
+      </w:r>
+      <w:proofErr w:type="spellStart"/>
+      <w:r>
+        <w:t>calibration</w:t>
+      </w:r>
+      <w:proofErr w:type="spellEnd"/>
+      <w:r>
+        <w:t>.</w:t>
+      </w:r>
+    </w:p>
+    <w:p>
+      <w:r>
+        <w:t>To</w:t>
+      </w:r>
+      <w:r>
+        <w:t xml:space="preserve"> </w:t>
+      </w:r>
+      <w:proofErr w:type="spellStart"/>
+      <w:r>
+        <w:t>perform</w:t>
+      </w:r>
+      <w:proofErr w:type="spellEnd"/>
+      <w:r>
+        <w:t xml:space="preserve"> </w:t>
+      </w:r>
+      <w:proofErr w:type="spellStart"/>
+      <w:r>
+        <w:t>our</w:t>
+      </w:r>
+      <w:proofErr w:type="spellEnd"/>
+      <w:r>
+        <w:t xml:space="preserve"> </w:t>
+      </w:r>
+      <w:proofErr w:type="spellStart"/>
+      <w:r>
+        <w:t>purpose</w:t>
+      </w:r>
+      <w:proofErr w:type="spellEnd"/>
+      <w:r>
+        <w:t xml:space="preserve">, </w:t>
+      </w:r>
+      <w:proofErr w:type="spellStart"/>
+      <w:r>
+        <w:t>we</w:t>
+      </w:r>
+      <w:proofErr w:type="spellEnd"/>
+      <w:r>
+        <w:t xml:space="preserve"> </w:t>
+      </w:r>
+      <w:proofErr w:type="spellStart"/>
+      <w:r>
+        <w:t>used</w:t>
+      </w:r>
+      <w:proofErr w:type="spellEnd"/>
+      <w:r>
+        <w:t xml:space="preserve"> </w:t>
+      </w:r>
+      <w:proofErr w:type="spellStart"/>
+      <w:r>
+        <w:t>different</w:t>
+      </w:r>
+      <w:proofErr w:type="spellEnd"/>
+      <w:r>
+        <w:t xml:space="preserve"> machine learning models in order to </w:t>
+      </w:r>
+      <w:proofErr w:type="spellStart"/>
+      <w:r>
+        <w:t>see</w:t>
+      </w:r>
+      <w:proofErr w:type="spellEnd"/>
+      <w:r>
+        <w:t xml:space="preserve"> </w:t>
+      </w:r>
+      <w:proofErr w:type="spellStart"/>
+      <w:r>
+        <w:t>which</w:t>
+      </w:r>
+      <w:proofErr w:type="spellEnd"/>
+      <w:r>
+        <w:t xml:space="preserve"> model</w:t>
+      </w:r>
+      <w:r>
+        <w:t xml:space="preserve"> </w:t>
+      </w:r>
+      <w:proofErr w:type="spellStart"/>
+      <w:r>
+        <w:t>fit</w:t>
+      </w:r>
+      <w:r>
+        <w:t>s</w:t>
+      </w:r>
+      <w:proofErr w:type="spellEnd"/>
+      <w:r>
+        <w:t xml:space="preserve"> </w:t>
+      </w:r>
+      <w:proofErr w:type="spellStart"/>
+      <w:r>
+        <w:t>better</w:t>
+      </w:r>
+      <w:proofErr w:type="spellEnd"/>
+      <w:r>
+        <w:t>.</w:t>
+      </w:r>
+    </w:p>
+    <w:p>
       <w:pPr>
         <w:pStyle w:val="Titolo1"/>
       </w:pPr>
+      <w:proofErr w:type="spellStart"/>
+      <w:r>
+        <w:t>What</w:t>
+      </w:r>
+      <w:proofErr w:type="spellEnd"/>
+      <w:r>
+        <w:t xml:space="preserve"> </w:t>
+      </w:r>
+      <w:proofErr w:type="spellStart"/>
+      <w:r>
+        <w:t>we</w:t>
+      </w:r>
+      <w:proofErr w:type="spellEnd"/>
+      <w:r>
+        <w:t xml:space="preserve"> </w:t>
+      </w:r>
+      <w:proofErr w:type="spellStart"/>
+      <w:r>
+        <w:t>used</w:t>
+      </w:r>
+      <w:proofErr w:type="spellEnd"/>
+    </w:p>
+    <w:p>
+      <w:r>
+        <w:t xml:space="preserve">To </w:t>
+      </w:r>
+      <w:proofErr w:type="spellStart"/>
+      <w:r>
+        <w:t>perform</w:t>
+      </w:r>
+      <w:proofErr w:type="spellEnd"/>
+      <w:r>
+        <w:t xml:space="preserve"> </w:t>
+      </w:r>
+      <w:proofErr w:type="spellStart"/>
+      <w:r>
+        <w:t>this</w:t>
+      </w:r>
+      <w:proofErr w:type="spellEnd"/>
+      <w:r>
+        <w:t xml:space="preserve"> project, </w:t>
+      </w:r>
+      <w:proofErr w:type="spellStart"/>
+      <w:r>
+        <w:t>we</w:t>
+      </w:r>
+      <w:proofErr w:type="spellEnd"/>
+      <w:r>
+        <w:t xml:space="preserve"> </w:t>
+      </w:r>
+      <w:proofErr w:type="spellStart"/>
+      <w:r>
+        <w:t>used</w:t>
+      </w:r>
+      <w:proofErr w:type="spellEnd"/>
+      <w:r>
+        <w:t xml:space="preserve"> the </w:t>
+      </w:r>
+      <w:proofErr w:type="spellStart"/>
+      <w:r>
+        <w:t>followings</w:t>
+      </w:r>
+      <w:proofErr w:type="spellEnd"/>
+      <w:r>
+        <w:t xml:space="preserve"> Python libraries:</w:t>
+      </w:r>
+    </w:p>
+    <w:p>
+      <w:pPr>
+        <w:pStyle w:val="Paragrafoelenco"/>
+        <w:numPr>
+          <w:ilvl w:val="0"/>
+          <w:numId w:val="1"/>
+        </w:numPr>
+      </w:pPr>
+      <w:proofErr w:type="spellStart"/>
+      <w:r>
+        <w:t>Pandas</w:t>
+      </w:r>
+      <w:proofErr w:type="spellEnd"/>
+      <w:r>
+        <w:t xml:space="preserve">: a library for data </w:t>
+      </w:r>
+      <w:proofErr w:type="spellStart"/>
+      <w:r>
+        <w:t>manipulation</w:t>
+      </w:r>
+      <w:proofErr w:type="spellEnd"/>
+      <w:r>
+        <w:t>;</w:t>
+      </w:r>
+    </w:p>
+    <w:p>
+      <w:pPr>
+        <w:pStyle w:val="Paragrafoelenco"/>
+        <w:numPr>
+          <w:ilvl w:val="0"/>
+          <w:numId w:val="1"/>
+        </w:numPr>
+      </w:pPr>
+      <w:proofErr w:type="spellStart"/>
+      <w:r>
+        <w:t>Scikit</w:t>
+      </w:r>
+      <w:proofErr w:type="spellEnd"/>
+      <w:r>
+        <w:t xml:space="preserve"> </w:t>
+      </w:r>
+      <w:proofErr w:type="spellStart"/>
+      <w:r>
+        <w:t>learn</w:t>
+      </w:r>
+      <w:proofErr w:type="spellEnd"/>
+      <w:r>
+        <w:t xml:space="preserve">: a library </w:t>
+      </w:r>
+      <w:proofErr w:type="spellStart"/>
+      <w:r>
+        <w:t>containing</w:t>
+      </w:r>
+      <w:proofErr w:type="spellEnd"/>
+      <w:r>
+        <w:t xml:space="preserve"> </w:t>
+      </w:r>
+      <w:proofErr w:type="spellStart"/>
+      <w:r>
+        <w:t>many</w:t>
+      </w:r>
+      <w:proofErr w:type="spellEnd"/>
+      <w:r>
+        <w:t xml:space="preserve"> machine learning models in order to </w:t>
+      </w:r>
+      <w:proofErr w:type="spellStart"/>
+      <w:r>
+        <w:t>perform</w:t>
+      </w:r>
+      <w:proofErr w:type="spellEnd"/>
+      <w:r>
+        <w:t xml:space="preserve"> </w:t>
+      </w:r>
+      <w:proofErr w:type="spellStart"/>
+      <w:r>
+        <w:t>our</w:t>
+      </w:r>
+      <w:proofErr w:type="spellEnd"/>
+      <w:r>
+        <w:t xml:space="preserve"> project.</w:t>
+      </w:r>
+    </w:p>
+    <w:p>
+      <w:pPr>
+        <w:pStyle w:val="Titolo1"/>
+      </w:pPr>
       <w:r>
         <w:t>Data Analysis</w:t>
       </w:r>
     </w:p>
     <w:p>
+      <w:proofErr w:type="spellStart"/>
+      <w:r>
+        <w:t>Before</w:t>
+      </w:r>
+      <w:proofErr w:type="spellEnd"/>
+      <w:r>
+        <w:t xml:space="preserve"> </w:t>
+      </w:r>
+      <w:proofErr w:type="spellStart"/>
+      <w:r>
+        <w:t>calibrating</w:t>
+      </w:r>
+      <w:proofErr w:type="spellEnd"/>
+      <w:r>
+        <w:t xml:space="preserve"> the </w:t>
+      </w:r>
+      <w:proofErr w:type="spellStart"/>
+      <w:r>
+        <w:t>sensor</w:t>
+      </w:r>
+      <w:proofErr w:type="spellEnd"/>
+      <w:r>
+        <w:t xml:space="preserve">, </w:t>
+      </w:r>
+      <w:proofErr w:type="spellStart"/>
+      <w:r>
+        <w:t>we</w:t>
+      </w:r>
+      <w:proofErr w:type="spellEnd"/>
+      <w:r>
+        <w:t xml:space="preserve"> </w:t>
+      </w:r>
+      <w:proofErr w:type="spellStart"/>
+      <w:r>
+        <w:t>analyse</w:t>
+      </w:r>
+      <w:proofErr w:type="spellEnd"/>
+      <w:r>
+        <w:t xml:space="preserve"> the data to </w:t>
+      </w:r>
+      <w:proofErr w:type="spellStart"/>
+      <w:r>
+        <w:t>verify</w:t>
+      </w:r>
+      <w:proofErr w:type="spellEnd"/>
+      <w:r>
+        <w:t xml:space="preserve"> </w:t>
+      </w:r>
+      <w:proofErr w:type="spellStart"/>
+      <w:r>
+        <w:t>if</w:t>
+      </w:r>
+      <w:proofErr w:type="spellEnd"/>
+      <w:r>
+        <w:t xml:space="preserve"> </w:t>
+      </w:r>
+      <w:proofErr w:type="spellStart"/>
+      <w:r>
+        <w:t>there</w:t>
+      </w:r>
+      <w:proofErr w:type="spellEnd"/>
+      <w:r>
+        <w:t xml:space="preserve"> </w:t>
+      </w:r>
+      <w:proofErr w:type="spellStart"/>
+      <w:r>
+        <w:t>is</w:t>
+      </w:r>
+      <w:proofErr w:type="spellEnd"/>
+      <w:r>
+        <w:t xml:space="preserve"> </w:t>
+      </w:r>
+      <w:proofErr w:type="spellStart"/>
+      <w:r>
+        <w:t>correlation</w:t>
+      </w:r>
+      <w:proofErr w:type="spellEnd"/>
+      <w:r>
+        <w:t xml:space="preserve"> </w:t>
+      </w:r>
+      <w:proofErr w:type="spellStart"/>
+      <w:r>
+        <w:t>between</w:t>
+      </w:r>
+      <w:proofErr w:type="spellEnd"/>
+      <w:r>
+        <w:t xml:space="preserve"> the </w:t>
+      </w:r>
+      <w:proofErr w:type="spellStart"/>
+      <w:r>
+        <w:t>reference</w:t>
+      </w:r>
+      <w:proofErr w:type="spellEnd"/>
+      <w:r>
+        <w:t xml:space="preserve"> station </w:t>
+      </w:r>
+      <w:proofErr w:type="spellStart"/>
+      <w:r>
+        <w:t>value</w:t>
+      </w:r>
+      <w:proofErr w:type="spellEnd"/>
+      <w:r>
+        <w:t xml:space="preserve"> and the </w:t>
+      </w:r>
+      <w:proofErr w:type="spellStart"/>
+      <w:r>
+        <w:t>measured</w:t>
+      </w:r>
+      <w:proofErr w:type="spellEnd"/>
+      <w:r>
+        <w:t xml:space="preserve"> </w:t>
+      </w:r>
+      <w:proofErr w:type="spellStart"/>
+      <w:r>
+        <w:t>ones</w:t>
+      </w:r>
+      <w:proofErr w:type="spellEnd"/>
+      <w:r>
+        <w:t>.</w:t>
+      </w:r>
+    </w:p>
+    <w:p>
+      <w:pPr>
+        <w:pStyle w:val="Titolo2"/>
+      </w:pPr>
+      <w:r>
+        <w:t>Reading the data</w:t>
+      </w:r>
+    </w:p>
+    <w:p>
+      <w:r>
+        <w:t xml:space="preserve">To </w:t>
+      </w:r>
+      <w:proofErr w:type="spellStart"/>
+      <w:r>
+        <w:t>read</w:t>
+      </w:r>
+      <w:proofErr w:type="spellEnd"/>
+      <w:r>
+        <w:t xml:space="preserve"> the data, </w:t>
+      </w:r>
+      <w:proofErr w:type="spellStart"/>
+      <w:r>
+        <w:t>we</w:t>
+      </w:r>
+      <w:proofErr w:type="spellEnd"/>
+      <w:r>
+        <w:t xml:space="preserve"> </w:t>
+      </w:r>
+      <w:proofErr w:type="spellStart"/>
+      <w:r>
+        <w:t>implemented</w:t>
+      </w:r>
+      <w:proofErr w:type="spellEnd"/>
+      <w:r>
+        <w:t xml:space="preserve"> the </w:t>
+      </w:r>
+      <w:proofErr w:type="spellStart"/>
+      <w:r>
+        <w:t>functions</w:t>
+      </w:r>
+      <w:proofErr w:type="spellEnd"/>
+      <w:r>
+        <w:t xml:space="preserve"> </w:t>
+      </w:r>
+      <w:proofErr w:type="spellStart"/>
+      <w:r>
+        <w:t>sensorData</w:t>
+      </w:r>
+      <w:proofErr w:type="spellEnd"/>
+      <w:r>
+        <w:t xml:space="preserve">() and </w:t>
+      </w:r>
+      <w:proofErr w:type="spellStart"/>
+      <w:r>
+        <w:t>prepareData</w:t>
+      </w:r>
+      <w:proofErr w:type="spellEnd"/>
+      <w:r>
+        <w:t xml:space="preserve">(), </w:t>
+      </w:r>
+      <w:proofErr w:type="spellStart"/>
+      <w:r>
+        <w:t>they</w:t>
+      </w:r>
+      <w:proofErr w:type="spellEnd"/>
+      <w:r>
+        <w:t xml:space="preserve"> </w:t>
+      </w:r>
+      <w:proofErr w:type="spellStart"/>
+      <w:r>
+        <w:t>allow</w:t>
+      </w:r>
+      <w:proofErr w:type="spellEnd"/>
+      <w:r>
+        <w:t xml:space="preserve"> </w:t>
+      </w:r>
+      <w:proofErr w:type="spellStart"/>
+      <w:r>
+        <w:t>us</w:t>
+      </w:r>
+      <w:proofErr w:type="spellEnd"/>
+      <w:r>
+        <w:t xml:space="preserve"> to </w:t>
+      </w:r>
+      <w:proofErr w:type="spellStart"/>
+      <w:r>
+        <w:t>read</w:t>
+      </w:r>
+      <w:proofErr w:type="spellEnd"/>
+      <w:r>
+        <w:t xml:space="preserve"> </w:t>
+      </w:r>
+      <w:proofErr w:type="spellStart"/>
+      <w:r>
+        <w:t>each</w:t>
+      </w:r>
+      <w:proofErr w:type="spellEnd"/>
+      <w:r>
+        <w:t xml:space="preserve"> csv files, make a </w:t>
+      </w:r>
+      <w:proofErr w:type="spellStart"/>
+      <w:r>
+        <w:t>unique</w:t>
+      </w:r>
+      <w:proofErr w:type="spellEnd"/>
+      <w:r>
+        <w:t xml:space="preserve"> </w:t>
+      </w:r>
+      <w:proofErr w:type="spellStart"/>
+      <w:r>
+        <w:t>dataframe</w:t>
+      </w:r>
+      <w:proofErr w:type="spellEnd"/>
+      <w:r>
+        <w:t xml:space="preserve"> and </w:t>
+      </w:r>
+      <w:proofErr w:type="spellStart"/>
+      <w:r>
+        <w:t>add</w:t>
+      </w:r>
+      <w:proofErr w:type="spellEnd"/>
+      <w:r>
+        <w:t xml:space="preserve"> some </w:t>
+      </w:r>
+      <w:proofErr w:type="spellStart"/>
+      <w:r>
+        <w:t>columns</w:t>
+      </w:r>
+      <w:proofErr w:type="spellEnd"/>
+      <w:r>
+        <w:t xml:space="preserve"> in order to </w:t>
+      </w:r>
+      <w:proofErr w:type="spellStart"/>
+      <w:r>
+        <w:t>simplify</w:t>
+      </w:r>
+      <w:proofErr w:type="spellEnd"/>
+      <w:r>
+        <w:t xml:space="preserve"> the </w:t>
+      </w:r>
+      <w:proofErr w:type="spellStart"/>
+      <w:r>
+        <w:t>plotting</w:t>
+      </w:r>
+      <w:proofErr w:type="spellEnd"/>
+      <w:r>
+        <w:t>.</w:t>
+      </w:r>
+    </w:p>
+    <w:p>
+      <w:r>
+        <w:lastRenderedPageBreak/>
+        <w:drawing>
+          <wp:inline distT="0" distB="0" distL="0" distR="0" wp14:anchorId="15636048" wp14:editId="207166A0">
+            <wp:extent cx="2903472" cy="1272650"/>
+            <wp:effectExtent l="0" t="0" r="0" b="3810"/>
+            <wp:docPr id="1" name="Immagine 1" descr="Immagine che contiene testo&#10;&#10;Descrizione generata automaticamente"/>
+            <wp:cNvGraphicFramePr>
+              <a:graphicFrameLocks xmlns:a="http://schemas.openxmlformats.org/drawingml/2006/main" noChangeAspect="1"/>
+            </wp:cNvGraphicFramePr>
+            <a:graphic xmlns:a="http://schemas.openxmlformats.org/drawingml/2006/main">
+              <a:graphicData uri="http://schemas.openxmlformats.org/drawingml/2006/picture">
+                <pic:pic xmlns:pic="http://schemas.openxmlformats.org/drawingml/2006/picture">
+                  <pic:nvPicPr>
+                    <pic:cNvPr id="1" name="Immagine 1" descr="Immagine che contiene testo&#10;&#10;Descrizione generata automaticamente"/>
+                    <pic:cNvPicPr/>
+                  </pic:nvPicPr>
+                  <pic:blipFill>
+                    <a:blip r:embed="rId7"/>
+                    <a:stretch>
+                      <a:fillRect/>
+                    </a:stretch>
+                  </pic:blipFill>
+                  <pic:spPr>
+                    <a:xfrm>
+                      <a:off x="0" y="0"/>
+                      <a:ext cx="2903472" cy="1272650"/>
+                    </a:xfrm>
+                    <a:prstGeom prst="rect">
+                      <a:avLst/>
+                    </a:prstGeom>
+                  </pic:spPr>
+                </pic:pic>
+              </a:graphicData>
+            </a:graphic>
+          </wp:inline>
+        </w:drawing>
+      </w:r>
+      <w:r>
+        <w:t xml:space="preserve"> </w:t>
+      </w:r>
+      <w:r>
+        <w:drawing>
+          <wp:inline distT="0" distB="0" distL="0" distR="0" wp14:anchorId="758F15E6" wp14:editId="251B218D">
+            <wp:extent cx="3558495" cy="1706880"/>
+            <wp:effectExtent l="0" t="0" r="4445" b="7620"/>
+            <wp:docPr id="2" name="Immagine 2" descr="Immagine che contiene testo&#10;&#10;Descrizione generata automaticamente"/>
+            <wp:cNvGraphicFramePr>
+              <a:graphicFrameLocks xmlns:a="http://schemas.openxmlformats.org/drawingml/2006/main" noChangeAspect="1"/>
+            </wp:cNvGraphicFramePr>
+            <a:graphic xmlns:a="http://schemas.openxmlformats.org/drawingml/2006/main">
+              <a:graphicData uri="http://schemas.openxmlformats.org/drawingml/2006/picture">
+                <pic:pic xmlns:pic="http://schemas.openxmlformats.org/drawingml/2006/picture">
+                  <pic:nvPicPr>
+                    <pic:cNvPr id="2" name="Immagine 2" descr="Immagine che contiene testo&#10;&#10;Descrizione generata automaticamente"/>
+                    <pic:cNvPicPr/>
+                  </pic:nvPicPr>
+                  <pic:blipFill>
+                    <a:blip r:embed="rId8"/>
+                    <a:stretch>
+                      <a:fillRect/>
+                    </a:stretch>
+                  </pic:blipFill>
+                  <pic:spPr>
+                    <a:xfrm>
+                      <a:off x="0" y="0"/>
+                      <a:ext cx="3585043" cy="1719614"/>
+                    </a:xfrm>
+                    <a:prstGeom prst="rect">
+                      <a:avLst/>
+                    </a:prstGeom>
+                  </pic:spPr>
+                </pic:pic>
+              </a:graphicData>
+            </a:graphic>
+          </wp:inline>
+        </w:drawing>
+      </w:r>
+    </w:p>
+    <w:p>
+      <w:pPr>
+        <w:pStyle w:val="Titolo2"/>
+      </w:pPr>
+      <w:r>
+        <w:t xml:space="preserve">The </w:t>
+      </w:r>
+      <w:proofErr w:type="spellStart"/>
+      <w:r>
+        <w:t>correlation</w:t>
+      </w:r>
+      <w:proofErr w:type="spellEnd"/>
+      <w:r>
+        <w:t xml:space="preserve"> </w:t>
+      </w:r>
+      <w:proofErr w:type="spellStart"/>
+      <w:r>
+        <w:t>matrix</w:t>
+      </w:r>
+      <w:proofErr w:type="spellEnd"/>
+    </w:p>
+    <w:p>
+      <w:r>
+        <w:rPr>
+          <w:noProof/>
+        </w:rPr>
+        <w:drawing>
+          <wp:inline distT="0" distB="0" distL="0" distR="0" wp14:anchorId="1976D39E" wp14:editId="18A583CA">
+            <wp:extent cx="3137103" cy="2346960"/>
+            <wp:effectExtent l="0" t="0" r="6350" b="0"/>
+            <wp:docPr id="3" name="Immagine 3"/>
+            <wp:cNvGraphicFramePr>
+              <a:graphicFrameLocks xmlns:a="http://schemas.openxmlformats.org/drawingml/2006/main" noChangeAspect="1"/>
+            </wp:cNvGraphicFramePr>
+            <a:graphic xmlns:a="http://schemas.openxmlformats.org/drawingml/2006/main">
+              <a:graphicData uri="http://schemas.openxmlformats.org/drawingml/2006/picture">
+                <pic:pic xmlns:pic="http://schemas.openxmlformats.org/drawingml/2006/picture">
+                  <pic:nvPicPr>
+                    <pic:cNvPr id="1" name=""/>
+                    <pic:cNvPicPr/>
+                  </pic:nvPicPr>
+                  <pic:blipFill>
+                    <a:blip r:embed="rId9"/>
+                    <a:stretch>
+                      <a:fillRect/>
+                    </a:stretch>
+                  </pic:blipFill>
+                  <pic:spPr>
+                    <a:xfrm>
+                      <a:off x="0" y="0"/>
+                      <a:ext cx="3154518" cy="2359989"/>
+                    </a:xfrm>
+                    <a:prstGeom prst="rect">
+                      <a:avLst/>
+                    </a:prstGeom>
+                  </pic:spPr>
+                </pic:pic>
+              </a:graphicData>
+            </a:graphic>
+          </wp:inline>
+        </w:drawing>
+      </w:r>
+    </w:p>
+    <w:p>
+      <w:proofErr w:type="spellStart"/>
+      <w:r>
+        <w:t>What</w:t>
+      </w:r>
+      <w:proofErr w:type="spellEnd"/>
+      <w:r>
+        <w:t xml:space="preserve"> </w:t>
+      </w:r>
+      <w:proofErr w:type="spellStart"/>
+      <w:r>
+        <w:t>we</w:t>
+      </w:r>
+      <w:proofErr w:type="spellEnd"/>
+      <w:r>
+        <w:t xml:space="preserve"> can conclude from the </w:t>
+      </w:r>
+      <w:proofErr w:type="spellStart"/>
+      <w:r>
+        <w:t>correlation</w:t>
+      </w:r>
+      <w:proofErr w:type="spellEnd"/>
+      <w:r>
+        <w:t xml:space="preserve"> </w:t>
+      </w:r>
+      <w:proofErr w:type="spellStart"/>
+      <w:r>
+        <w:t>matrix</w:t>
+      </w:r>
+      <w:proofErr w:type="spellEnd"/>
+      <w:r>
+        <w:t xml:space="preserve"> </w:t>
+      </w:r>
+      <w:proofErr w:type="spellStart"/>
+      <w:r>
+        <w:t>above</w:t>
+      </w:r>
+      <w:proofErr w:type="spellEnd"/>
+      <w:r>
+        <w:t xml:space="preserve">? </w:t>
+      </w:r>
+      <w:proofErr w:type="spellStart"/>
+      <w:r>
+        <w:t>We</w:t>
+      </w:r>
+      <w:proofErr w:type="spellEnd"/>
+      <w:r>
+        <w:t xml:space="preserve"> can </w:t>
+      </w:r>
+      <w:proofErr w:type="spellStart"/>
+      <w:r>
+        <w:t>observe</w:t>
+      </w:r>
+      <w:proofErr w:type="spellEnd"/>
+      <w:r>
+        <w:t xml:space="preserve"> </w:t>
+      </w:r>
+      <w:proofErr w:type="spellStart"/>
+      <w:r>
+        <w:t>that</w:t>
+      </w:r>
+      <w:proofErr w:type="spellEnd"/>
+      <w:r>
+        <w:t xml:space="preserve"> the best features with the </w:t>
+      </w:r>
+      <w:proofErr w:type="spellStart"/>
+      <w:r>
+        <w:t>highest</w:t>
+      </w:r>
+      <w:proofErr w:type="spellEnd"/>
+      <w:r>
+        <w:t xml:space="preserve"> </w:t>
+      </w:r>
+      <w:proofErr w:type="spellStart"/>
+      <w:r>
+        <w:t>correlation</w:t>
+      </w:r>
+      <w:proofErr w:type="spellEnd"/>
+      <w:r>
+        <w:t xml:space="preserve"> are Sensor_O3, </w:t>
+      </w:r>
+      <w:proofErr w:type="spellStart"/>
+      <w:r>
+        <w:t>Temp</w:t>
+      </w:r>
+      <w:proofErr w:type="spellEnd"/>
+      <w:r>
+        <w:t xml:space="preserve">, </w:t>
+      </w:r>
+      <w:proofErr w:type="spellStart"/>
+      <w:r>
+        <w:t>ReHum</w:t>
+      </w:r>
+      <w:proofErr w:type="spellEnd"/>
+      <w:r>
+        <w:t xml:space="preserve"> and</w:t>
+      </w:r>
+      <w:r>
+        <w:t xml:space="preserve"> Sensor_NO2</w:t>
+      </w:r>
+      <w:r>
+        <w:t xml:space="preserve">, </w:t>
+      </w:r>
+      <w:r>
+        <w:t xml:space="preserve">so </w:t>
+      </w:r>
+      <w:proofErr w:type="spellStart"/>
+      <w:r>
+        <w:t>these</w:t>
+      </w:r>
+      <w:proofErr w:type="spellEnd"/>
+      <w:r>
+        <w:t xml:space="preserve"> features are the one </w:t>
+      </w:r>
+      <w:proofErr w:type="spellStart"/>
+      <w:r>
+        <w:t>which</w:t>
+      </w:r>
+      <w:proofErr w:type="spellEnd"/>
+      <w:r>
+        <w:t xml:space="preserve"> </w:t>
+      </w:r>
+      <w:proofErr w:type="spellStart"/>
+      <w:r>
+        <w:t>resume</w:t>
+      </w:r>
+      <w:proofErr w:type="spellEnd"/>
+      <w:r>
+        <w:t xml:space="preserve"> </w:t>
+      </w:r>
+      <w:proofErr w:type="spellStart"/>
+      <w:r>
+        <w:t>better</w:t>
+      </w:r>
+      <w:proofErr w:type="spellEnd"/>
+      <w:r>
+        <w:t xml:space="preserve"> the </w:t>
+      </w:r>
+      <w:proofErr w:type="spellStart"/>
+      <w:r>
+        <w:t>value</w:t>
+      </w:r>
+      <w:proofErr w:type="spellEnd"/>
+      <w:r>
+        <w:t xml:space="preserve"> of the </w:t>
+      </w:r>
+      <w:proofErr w:type="spellStart"/>
+      <w:r>
+        <w:t>reference</w:t>
+      </w:r>
+      <w:proofErr w:type="spellEnd"/>
+      <w:r>
+        <w:t xml:space="preserve"> station. </w:t>
+      </w:r>
+      <w:proofErr w:type="spellStart"/>
+      <w:r>
+        <w:t>This</w:t>
+      </w:r>
+      <w:proofErr w:type="spellEnd"/>
+      <w:r>
+        <w:t xml:space="preserve"> information </w:t>
+      </w:r>
+      <w:proofErr w:type="spellStart"/>
+      <w:r>
+        <w:t>will</w:t>
+      </w:r>
+      <w:proofErr w:type="spellEnd"/>
+      <w:r>
+        <w:t xml:space="preserve"> be </w:t>
+      </w:r>
+      <w:proofErr w:type="spellStart"/>
+      <w:r>
+        <w:t>useful</w:t>
+      </w:r>
+      <w:proofErr w:type="spellEnd"/>
+      <w:r>
+        <w:t xml:space="preserve"> after in </w:t>
+      </w:r>
+      <w:proofErr w:type="spellStart"/>
+      <w:r>
+        <w:t>this</w:t>
+      </w:r>
+      <w:proofErr w:type="spellEnd"/>
+      <w:r>
+        <w:t xml:space="preserve"> report </w:t>
+      </w:r>
+      <w:proofErr w:type="spellStart"/>
+      <w:r>
+        <w:t>when</w:t>
+      </w:r>
+      <w:proofErr w:type="spellEnd"/>
+      <w:r>
+        <w:t xml:space="preserve"> </w:t>
+      </w:r>
+      <w:proofErr w:type="spellStart"/>
+      <w:r>
+        <w:t>we’ll</w:t>
+      </w:r>
+      <w:proofErr w:type="spellEnd"/>
+      <w:r>
+        <w:t xml:space="preserve"> do the feature </w:t>
+      </w:r>
+      <w:proofErr w:type="spellStart"/>
+      <w:r>
+        <w:t>selection</w:t>
+      </w:r>
+      <w:proofErr w:type="spellEnd"/>
+      <w:r>
+        <w:t>.</w:t>
+      </w:r>
+    </w:p>
+    <w:p>
+      <w:r>
+        <w:t xml:space="preserve">But to </w:t>
+      </w:r>
+      <w:proofErr w:type="spellStart"/>
+      <w:r>
+        <w:t>avoid</w:t>
+      </w:r>
+      <w:proofErr w:type="spellEnd"/>
+      <w:r>
+        <w:t xml:space="preserve"> fast </w:t>
+      </w:r>
+      <w:proofErr w:type="spellStart"/>
+      <w:r>
+        <w:t>conclusions</w:t>
+      </w:r>
+      <w:proofErr w:type="spellEnd"/>
+      <w:r>
+        <w:t xml:space="preserve">, </w:t>
+      </w:r>
+      <w:proofErr w:type="spellStart"/>
+      <w:r>
+        <w:t>let’s</w:t>
+      </w:r>
+      <w:proofErr w:type="spellEnd"/>
+      <w:r>
+        <w:t xml:space="preserve"> go to </w:t>
+      </w:r>
+      <w:proofErr w:type="spellStart"/>
+      <w:r>
+        <w:t>analyze</w:t>
+      </w:r>
+      <w:proofErr w:type="spellEnd"/>
+      <w:r>
+        <w:t xml:space="preserve"> the plots.</w:t>
+      </w:r>
+    </w:p>
+    <w:p>
+      <w:pPr>
+        <w:pStyle w:val="Titolo2"/>
+      </w:pPr>
+      <w:r>
+        <w:lastRenderedPageBreak/>
+        <w:t>Plots</w:t>
+      </w:r>
+    </w:p>
+    <w:p>
+      <w:pPr>
+        <w:pStyle w:val="Titolo3"/>
+      </w:pPr>
+      <w:r>
+        <w:t>The temperature plots</w:t>
+      </w:r>
+    </w:p>
+    <w:p>
+      <w:r>
+        <w:rPr>
+          <w:noProof/>
+        </w:rPr>
+        <w:drawing>
+          <wp:inline distT="0" distB="0" distL="0" distR="0" wp14:anchorId="472DF399" wp14:editId="02D1EAE1">
+            <wp:extent cx="2683686" cy="1905000"/>
+            <wp:effectExtent l="0" t="0" r="2540" b="0"/>
+            <wp:docPr id="6" name="Immagine 6"/>
+            <wp:cNvGraphicFramePr>
+              <a:graphicFrameLocks xmlns:a="http://schemas.openxmlformats.org/drawingml/2006/main" noChangeAspect="1"/>
+            </wp:cNvGraphicFramePr>
+            <a:graphic xmlns:a="http://schemas.openxmlformats.org/drawingml/2006/main">
+              <a:graphicData uri="http://schemas.openxmlformats.org/drawingml/2006/picture">
+                <pic:pic xmlns:pic="http://schemas.openxmlformats.org/drawingml/2006/picture">
+                  <pic:nvPicPr>
+                    <pic:cNvPr id="1" name=""/>
+                    <pic:cNvPicPr/>
+                  </pic:nvPicPr>
+                  <pic:blipFill>
+                    <a:blip r:embed="rId10"/>
+                    <a:stretch>
+                      <a:fillRect/>
+                    </a:stretch>
+                  </pic:blipFill>
+                  <pic:spPr>
+                    <a:xfrm>
+                      <a:off x="0" y="0"/>
+                      <a:ext cx="2691139" cy="1910291"/>
+                    </a:xfrm>
+                    <a:prstGeom prst="rect">
+                      <a:avLst/>
+                    </a:prstGeom>
+                  </pic:spPr>
+                </pic:pic>
+              </a:graphicData>
+            </a:graphic>
+          </wp:inline>
+        </w:drawing>
+      </w:r>
+      <w:r>
+        <w:rPr>
+          <w:noProof/>
+        </w:rPr>
+        <w:t xml:space="preserve"> </w:t>
+      </w:r>
+      <w:r>
+        <w:rPr>
+          <w:noProof/>
+        </w:rPr>
+        <w:drawing>
+          <wp:inline distT="0" distB="0" distL="0" distR="0" wp14:anchorId="034D2AE7" wp14:editId="2A81D5C7">
+            <wp:extent cx="2707575" cy="1897380"/>
+            <wp:effectExtent l="0" t="0" r="0" b="7620"/>
+            <wp:docPr id="7" name="Immagine 7"/>
+            <wp:cNvGraphicFramePr>
+              <a:graphicFrameLocks xmlns:a="http://schemas.openxmlformats.org/drawingml/2006/main" noChangeAspect="1"/>
+            </wp:cNvGraphicFramePr>
+            <a:graphic xmlns:a="http://schemas.openxmlformats.org/drawingml/2006/main">
+              <a:graphicData uri="http://schemas.openxmlformats.org/drawingml/2006/picture">
+                <pic:pic xmlns:pic="http://schemas.openxmlformats.org/drawingml/2006/picture">
+                  <pic:nvPicPr>
+                    <pic:cNvPr id="1" name=""/>
+                    <pic:cNvPicPr/>
+                  </pic:nvPicPr>
+                  <pic:blipFill>
+                    <a:blip r:embed="rId11"/>
+                    <a:stretch>
+                      <a:fillRect/>
+                    </a:stretch>
+                  </pic:blipFill>
+                  <pic:spPr>
+                    <a:xfrm>
+                      <a:off x="0" y="0"/>
+                      <a:ext cx="2724209" cy="1909036"/>
+                    </a:xfrm>
+                    <a:prstGeom prst="rect">
+                      <a:avLst/>
+                    </a:prstGeom>
+                  </pic:spPr>
+                </pic:pic>
+              </a:graphicData>
+            </a:graphic>
+          </wp:inline>
+        </w:drawing>
+      </w:r>
+    </w:p>
+    <w:p>
+      <w:r>
+        <w:t xml:space="preserve">The </w:t>
+      </w:r>
+      <w:proofErr w:type="spellStart"/>
+      <w:r>
+        <w:t>two</w:t>
+      </w:r>
+      <w:proofErr w:type="spellEnd"/>
+      <w:r>
+        <w:t xml:space="preserve"> images on the tops are the plots</w:t>
+      </w:r>
+      <w:r>
+        <w:t xml:space="preserve"> </w:t>
+      </w:r>
+      <w:proofErr w:type="spellStart"/>
+      <w:r>
+        <w:t>about</w:t>
+      </w:r>
+      <w:proofErr w:type="spellEnd"/>
+      <w:r>
+        <w:t xml:space="preserve"> the temperature and the </w:t>
+      </w:r>
+      <w:proofErr w:type="spellStart"/>
+      <w:r>
+        <w:t>value</w:t>
+      </w:r>
+      <w:proofErr w:type="spellEnd"/>
+      <w:r>
+        <w:t xml:space="preserve"> of the O3/Reference station</w:t>
+      </w:r>
+      <w:r>
+        <w:t>.</w:t>
+      </w:r>
+    </w:p>
+    <w:p>
+      <w:proofErr w:type="spellStart"/>
+      <w:r>
+        <w:t>As</w:t>
+      </w:r>
+      <w:proofErr w:type="spellEnd"/>
+      <w:r>
+        <w:t xml:space="preserve"> </w:t>
+      </w:r>
+      <w:proofErr w:type="spellStart"/>
+      <w:r>
+        <w:t>we</w:t>
+      </w:r>
+      <w:proofErr w:type="spellEnd"/>
+      <w:r>
+        <w:t xml:space="preserve"> can </w:t>
+      </w:r>
+      <w:proofErr w:type="spellStart"/>
+      <w:r>
+        <w:t>see</w:t>
+      </w:r>
+      <w:proofErr w:type="spellEnd"/>
+      <w:r>
+        <w:t xml:space="preserve">, </w:t>
+      </w:r>
+      <w:r>
+        <w:t xml:space="preserve">the </w:t>
+      </w:r>
+      <w:proofErr w:type="spellStart"/>
+      <w:r>
+        <w:t>shapes</w:t>
+      </w:r>
+      <w:proofErr w:type="spellEnd"/>
+      <w:r>
+        <w:t xml:space="preserve"> in the plots </w:t>
+      </w:r>
+      <w:proofErr w:type="spellStart"/>
+      <w:r>
+        <w:t>is</w:t>
+      </w:r>
+      <w:proofErr w:type="spellEnd"/>
+      <w:r>
+        <w:t xml:space="preserve"> a </w:t>
+      </w:r>
+      <w:proofErr w:type="spellStart"/>
+      <w:r>
+        <w:t>little</w:t>
+      </w:r>
+      <w:proofErr w:type="spellEnd"/>
+      <w:r>
+        <w:t xml:space="preserve"> </w:t>
+      </w:r>
+      <w:proofErr w:type="spellStart"/>
+      <w:r>
+        <w:t>similar</w:t>
+      </w:r>
+      <w:proofErr w:type="spellEnd"/>
+      <w:r>
+        <w:t xml:space="preserve">, </w:t>
+      </w:r>
+      <w:proofErr w:type="spellStart"/>
+      <w:r>
+        <w:t>but</w:t>
+      </w:r>
+      <w:proofErr w:type="spellEnd"/>
+      <w:r>
+        <w:t xml:space="preserve"> in the first one </w:t>
+      </w:r>
+      <w:proofErr w:type="spellStart"/>
+      <w:r>
+        <w:t>is</w:t>
+      </w:r>
+      <w:proofErr w:type="spellEnd"/>
+      <w:r>
+        <w:t xml:space="preserve"> more </w:t>
+      </w:r>
+      <w:proofErr w:type="spellStart"/>
+      <w:r>
+        <w:t>defined</w:t>
+      </w:r>
+      <w:proofErr w:type="spellEnd"/>
+      <w:r>
+        <w:t xml:space="preserve">. </w:t>
+      </w:r>
+      <w:r>
+        <w:t>Always</w:t>
+      </w:r>
+      <w:r>
+        <w:t xml:space="preserve"> in the first plot, </w:t>
+      </w:r>
+      <w:proofErr w:type="spellStart"/>
+      <w:r>
+        <w:t>is</w:t>
+      </w:r>
+      <w:proofErr w:type="spellEnd"/>
+      <w:r>
+        <w:t xml:space="preserve"> </w:t>
+      </w:r>
+      <w:proofErr w:type="spellStart"/>
+      <w:r>
+        <w:t>clearly</w:t>
+      </w:r>
+      <w:proofErr w:type="spellEnd"/>
+      <w:r>
+        <w:t xml:space="preserve"> </w:t>
+      </w:r>
+      <w:proofErr w:type="spellStart"/>
+      <w:r>
+        <w:t>visi</w:t>
+      </w:r>
+      <w:r>
+        <w:t>ble</w:t>
+      </w:r>
+      <w:proofErr w:type="spellEnd"/>
+      <w:r>
+        <w:t xml:space="preserve"> </w:t>
+      </w:r>
+      <w:proofErr w:type="spellStart"/>
+      <w:r>
+        <w:t>that</w:t>
+      </w:r>
+      <w:proofErr w:type="spellEnd"/>
+      <w:r>
+        <w:t xml:space="preserve"> </w:t>
+      </w:r>
+      <w:proofErr w:type="spellStart"/>
+      <w:r>
+        <w:t>there</w:t>
+      </w:r>
+      <w:proofErr w:type="spellEnd"/>
+      <w:r>
+        <w:t xml:space="preserve"> </w:t>
+      </w:r>
+      <w:proofErr w:type="spellStart"/>
+      <w:r>
+        <w:t>is</w:t>
+      </w:r>
+      <w:proofErr w:type="spellEnd"/>
+      <w:r>
+        <w:t xml:space="preserve"> a linear </w:t>
+      </w:r>
+      <w:proofErr w:type="spellStart"/>
+      <w:r>
+        <w:t>evolution</w:t>
+      </w:r>
+      <w:proofErr w:type="spellEnd"/>
+      <w:r>
+        <w:t xml:space="preserve"> of the data, a </w:t>
+      </w:r>
+      <w:proofErr w:type="spellStart"/>
+      <w:r>
+        <w:t>thing</w:t>
+      </w:r>
+      <w:proofErr w:type="spellEnd"/>
+      <w:r>
+        <w:t xml:space="preserve"> </w:t>
+      </w:r>
+      <w:proofErr w:type="spellStart"/>
+      <w:r>
+        <w:t>also</w:t>
+      </w:r>
+      <w:proofErr w:type="spellEnd"/>
+      <w:r>
+        <w:t xml:space="preserve"> </w:t>
+      </w:r>
+      <w:proofErr w:type="spellStart"/>
+      <w:r>
+        <w:t>visible</w:t>
+      </w:r>
+      <w:proofErr w:type="spellEnd"/>
+      <w:r>
+        <w:t xml:space="preserve"> in the O3 plot </w:t>
+      </w:r>
+      <w:proofErr w:type="spellStart"/>
+      <w:r>
+        <w:t>but</w:t>
+      </w:r>
+      <w:proofErr w:type="spellEnd"/>
+      <w:r>
+        <w:t xml:space="preserve"> with some </w:t>
+      </w:r>
+      <w:proofErr w:type="spellStart"/>
+      <w:r>
+        <w:t>noise</w:t>
+      </w:r>
+      <w:proofErr w:type="spellEnd"/>
+      <w:r>
+        <w:t>.</w:t>
+      </w:r>
+    </w:p>
+    <w:p>
+      <w:r>
+        <w:t xml:space="preserve">So, </w:t>
+      </w:r>
+      <w:proofErr w:type="spellStart"/>
+      <w:r>
+        <w:t>we</w:t>
+      </w:r>
+      <w:proofErr w:type="spellEnd"/>
+      <w:r>
+        <w:t xml:space="preserve"> can conclude </w:t>
+      </w:r>
+      <w:proofErr w:type="spellStart"/>
+      <w:r>
+        <w:t>that</w:t>
+      </w:r>
+      <w:proofErr w:type="spellEnd"/>
+      <w:r>
+        <w:t xml:space="preserve"> the temperature </w:t>
+      </w:r>
+      <w:proofErr w:type="spellStart"/>
+      <w:r>
+        <w:t>is</w:t>
+      </w:r>
+      <w:proofErr w:type="spellEnd"/>
+      <w:r>
+        <w:t xml:space="preserve"> one of the features </w:t>
+      </w:r>
+      <w:proofErr w:type="spellStart"/>
+      <w:r>
+        <w:t>that</w:t>
+      </w:r>
+      <w:proofErr w:type="spellEnd"/>
+      <w:r>
+        <w:t xml:space="preserve"> </w:t>
+      </w:r>
+      <w:proofErr w:type="spellStart"/>
+      <w:r>
+        <w:t>allow</w:t>
+      </w:r>
+      <w:proofErr w:type="spellEnd"/>
+      <w:r>
+        <w:t xml:space="preserve"> to compute the </w:t>
+      </w:r>
+      <w:proofErr w:type="spellStart"/>
+      <w:r>
+        <w:t>RefSt</w:t>
+      </w:r>
+      <w:proofErr w:type="spellEnd"/>
+      <w:r>
+        <w:t xml:space="preserve"> </w:t>
+      </w:r>
+      <w:proofErr w:type="spellStart"/>
+      <w:r>
+        <w:t>value</w:t>
+      </w:r>
+      <w:proofErr w:type="spellEnd"/>
+      <w:r>
+        <w:t xml:space="preserve"> in the linear </w:t>
+      </w:r>
+      <w:proofErr w:type="spellStart"/>
+      <w:r>
+        <w:t>regression</w:t>
+      </w:r>
+      <w:proofErr w:type="spellEnd"/>
+      <w:r>
+        <w:t>.</w:t>
+      </w:r>
+    </w:p>
+    <w:p>
+      <w:pPr>
+        <w:pStyle w:val="Titolo3"/>
+      </w:pPr>
+      <w:proofErr w:type="spellStart"/>
+      <w:r>
+        <w:t>Humidity</w:t>
+      </w:r>
+      <w:proofErr w:type="spellEnd"/>
+      <w:r>
+        <w:t xml:space="preserve"> plots</w:t>
+      </w:r>
+    </w:p>
+    <w:p>
+      <w:pPr>
+        <w:rPr>
+          <w:noProof/>
+        </w:rPr>
+      </w:pPr>
+      <w:r>
+        <w:rPr>
+          <w:noProof/>
+        </w:rPr>
+        <w:drawing>
+          <wp:inline distT="0" distB="0" distL="0" distR="0" wp14:anchorId="50A6D4A4" wp14:editId="773BB3B6">
+            <wp:extent cx="2468880" cy="1752521"/>
+            <wp:effectExtent l="0" t="0" r="7620" b="635"/>
+            <wp:docPr id="8" name="Immagine 8"/>
+            <wp:cNvGraphicFramePr>
+              <a:graphicFrameLocks xmlns:a="http://schemas.openxmlformats.org/drawingml/2006/main" noChangeAspect="1"/>
+            </wp:cNvGraphicFramePr>
+            <a:graphic xmlns:a="http://schemas.openxmlformats.org/drawingml/2006/main">
+              <a:graphicData uri="http://schemas.openxmlformats.org/drawingml/2006/picture">
+                <pic:pic xmlns:pic="http://schemas.openxmlformats.org/drawingml/2006/picture">
+                  <pic:nvPicPr>
+                    <pic:cNvPr id="1" name=""/>
+                    <pic:cNvPicPr/>
+                  </pic:nvPicPr>
+                  <pic:blipFill>
+                    <a:blip r:embed="rId12"/>
+                    <a:stretch>
+                      <a:fillRect/>
+                    </a:stretch>
+                  </pic:blipFill>
+                  <pic:spPr>
+                    <a:xfrm>
+                      <a:off x="0" y="0"/>
+                      <a:ext cx="2484990" cy="1763957"/>
+                    </a:xfrm>
+                    <a:prstGeom prst="rect">
+                      <a:avLst/>
+                    </a:prstGeom>
+                  </pic:spPr>
+                </pic:pic>
+              </a:graphicData>
+            </a:graphic>
+          </wp:inline>
+        </w:drawing>
+      </w:r>
+      <w:r>
+        <w:rPr>
+          <w:noProof/>
+        </w:rPr>
+        <w:t xml:space="preserve"> </w:t>
+      </w:r>
+      <w:r>
+        <w:rPr>
+          <w:noProof/>
+        </w:rPr>
+        <w:drawing>
+          <wp:inline distT="0" distB="0" distL="0" distR="0" wp14:anchorId="45C86B0D" wp14:editId="65A8C447">
+            <wp:extent cx="2502785" cy="1753870"/>
+            <wp:effectExtent l="0" t="0" r="0" b="0"/>
+            <wp:docPr id="9" name="Immagine 9"/>
+            <wp:cNvGraphicFramePr>
+              <a:graphicFrameLocks xmlns:a="http://schemas.openxmlformats.org/drawingml/2006/main" noChangeAspect="1"/>
+            </wp:cNvGraphicFramePr>
+            <a:graphic xmlns:a="http://schemas.openxmlformats.org/drawingml/2006/main">
+              <a:graphicData uri="http://schemas.openxmlformats.org/drawingml/2006/picture">
+                <pic:pic xmlns:pic="http://schemas.openxmlformats.org/drawingml/2006/picture">
+                  <pic:nvPicPr>
+                    <pic:cNvPr id="1" name=""/>
+                    <pic:cNvPicPr/>
+                  </pic:nvPicPr>
+                  <pic:blipFill>
+                    <a:blip r:embed="rId13"/>
+                    <a:stretch>
+                      <a:fillRect/>
+                    </a:stretch>
+                  </pic:blipFill>
+                  <pic:spPr>
+                    <a:xfrm>
+                      <a:off x="0" y="0"/>
+                      <a:ext cx="2519568" cy="1765631"/>
+                    </a:xfrm>
+                    <a:prstGeom prst="rect">
+                      <a:avLst/>
+                    </a:prstGeom>
+                  </pic:spPr>
+                </pic:pic>
+              </a:graphicData>
+            </a:graphic>
+          </wp:inline>
+        </w:drawing>
+      </w:r>
+    </w:p>
+    <w:p>
+      <w:pPr>
+        <w:rPr>
+          <w:noProof/>
+        </w:rPr>
+      </w:pPr>
+      <w:r>
+        <w:rPr>
+          <w:noProof/>
+        </w:rPr>
+        <w:t xml:space="preserve">Also in this case, we can see that the plots above have more or less the same shape, with more sparsity in the second one. We remember that the humidity is the best negative correlation for RefSt in the negative matrix, this is visible in the plot because the data doesn’t follow any evolution and are concentrated in a region of the plot (in this case when the umidity is around 30). On the other hand, these is another data concentration in the second </w:t>
+      </w:r>
+      <w:r>
+        <w:rPr>
+          <w:noProof/>
+        </w:rPr>
+        <w:t>plot: it is in the low part, where the value of O3 is less than 1000. So, the humidity can be resumed in a hyperbole in the last plot.</w:t>
+      </w:r>
+    </w:p>
+    <w:p>
+      <w:pPr>
+        <w:rPr>
+          <w:noProof/>
+        </w:rPr>
+      </w:pPr>
+      <w:r>
+        <w:rPr>
+          <w:noProof/>
+        </w:rPr>
+        <w:t xml:space="preserve">To make some conclusions, Surely the humidity doesn’t impact </w:t>
+      </w:r>
+      <w:r>
+        <w:rPr>
+          <w:noProof/>
+        </w:rPr>
+        <w:t xml:space="preserve"> significantly </w:t>
+      </w:r>
+      <w:r>
+        <w:rPr>
+          <w:noProof/>
+        </w:rPr>
+        <w:t>in the linear regression, but it could inpact in the anothers. We’ll see it later.</w:t>
+      </w:r>
+    </w:p>
+    <w:p>
+      <w:pPr>
+        <w:pStyle w:val="Titolo3"/>
+        <w:rPr>
+          <w:noProof/>
+        </w:rPr>
+      </w:pPr>
+      <w:r>
+        <w:rPr>
+          <w:noProof/>
+        </w:rPr>
+        <w:lastRenderedPageBreak/>
+        <w:t>Nitrogen monoxide plots</w:t>
+      </w:r>
+    </w:p>
+    <w:p>
+      <w:pPr>
+        <w:rPr>
+          <w:noProof/>
+        </w:rPr>
+      </w:pPr>
+      <w:r>
+        <w:rPr>
+          <w:noProof/>
+        </w:rPr>
+        <w:drawing>
+          <wp:inline distT="0" distB="0" distL="0" distR="0" wp14:anchorId="7CD6C1E8" wp14:editId="1CAA5985">
+            <wp:extent cx="2436787" cy="1729740"/>
+            <wp:effectExtent l="0" t="0" r="1905" b="3810"/>
+            <wp:docPr id="10" name="Immagine 10"/>
+            <wp:cNvGraphicFramePr>
+              <a:graphicFrameLocks xmlns:a="http://schemas.openxmlformats.org/drawingml/2006/main" noChangeAspect="1"/>
+            </wp:cNvGraphicFramePr>
+            <a:graphic xmlns:a="http://schemas.openxmlformats.org/drawingml/2006/main">
+              <a:graphicData uri="http://schemas.openxmlformats.org/drawingml/2006/picture">
+                <pic:pic xmlns:pic="http://schemas.openxmlformats.org/drawingml/2006/picture">
+                  <pic:nvPicPr>
+                    <pic:cNvPr id="1" name=""/>
+                    <pic:cNvPicPr/>
+                  </pic:nvPicPr>
+                  <pic:blipFill>
+                    <a:blip r:embed="rId14"/>
+                    <a:stretch>
+                      <a:fillRect/>
+                    </a:stretch>
+                  </pic:blipFill>
+                  <pic:spPr>
+                    <a:xfrm>
+                      <a:off x="0" y="0"/>
+                      <a:ext cx="2442685" cy="1733926"/>
+                    </a:xfrm>
+                    <a:prstGeom prst="rect">
+                      <a:avLst/>
+                    </a:prstGeom>
+                  </pic:spPr>
+                </pic:pic>
+              </a:graphicData>
+            </a:graphic>
+          </wp:inline>
+        </w:drawing>
+      </w:r>
+      <w:r>
+        <w:rPr>
+          <w:noProof/>
+        </w:rPr>
+        <w:t xml:space="preserve"> </w:t>
+      </w:r>
+      <w:r>
+        <w:rPr>
+          <w:noProof/>
+        </w:rPr>
+        <w:drawing>
+          <wp:inline distT="0" distB="0" distL="0" distR="0" wp14:anchorId="34C349C6" wp14:editId="4860F374">
+            <wp:extent cx="2457478" cy="1722120"/>
+            <wp:effectExtent l="0" t="0" r="0" b="0"/>
+            <wp:docPr id="11" name="Immagine 11"/>
+            <wp:cNvGraphicFramePr>
+              <a:graphicFrameLocks xmlns:a="http://schemas.openxmlformats.org/drawingml/2006/main" noChangeAspect="1"/>
+            </wp:cNvGraphicFramePr>
+            <a:graphic xmlns:a="http://schemas.openxmlformats.org/drawingml/2006/main">
+              <a:graphicData uri="http://schemas.openxmlformats.org/drawingml/2006/picture">
+                <pic:pic xmlns:pic="http://schemas.openxmlformats.org/drawingml/2006/picture">
+                  <pic:nvPicPr>
+                    <pic:cNvPr id="1" name=""/>
+                    <pic:cNvPicPr/>
+                  </pic:nvPicPr>
+                  <pic:blipFill>
+                    <a:blip r:embed="rId15"/>
+                    <a:stretch>
+                      <a:fillRect/>
+                    </a:stretch>
+                  </pic:blipFill>
+                  <pic:spPr>
+                    <a:xfrm>
+                      <a:off x="0" y="0"/>
+                      <a:ext cx="2470433" cy="1731199"/>
+                    </a:xfrm>
+                    <a:prstGeom prst="rect">
+                      <a:avLst/>
+                    </a:prstGeom>
+                  </pic:spPr>
+                </pic:pic>
+              </a:graphicData>
+            </a:graphic>
+          </wp:inline>
+        </w:drawing>
+      </w:r>
+    </w:p>
+    <w:p>
+      <w:pPr>
+        <w:rPr>
+          <w:noProof/>
+        </w:rPr>
+      </w:pPr>
+      <w:r>
+        <w:rPr>
+          <w:noProof/>
+        </w:rPr>
+        <w:t>In the</w:t>
+      </w:r>
+      <w:r>
+        <w:rPr>
+          <w:noProof/>
+        </w:rPr>
+        <w:t>se</w:t>
+      </w:r>
+      <w:r>
+        <w:rPr>
+          <w:noProof/>
+        </w:rPr>
+        <w:t xml:space="preserve"> plots the data are concentrated in the first values. </w:t>
+      </w:r>
+      <w:r>
+        <w:rPr>
+          <w:noProof/>
+        </w:rPr>
+        <w:t>So, we can make</w:t>
+      </w:r>
+      <w:r>
+        <w:rPr>
+          <w:noProof/>
+        </w:rPr>
+        <w:t xml:space="preserve"> more or less</w:t>
+      </w:r>
+      <w:r>
+        <w:rPr>
+          <w:noProof/>
+        </w:rPr>
+        <w:t xml:space="preserve"> the same conclusions: the NO will impact less in a linear regression</w:t>
+      </w:r>
+      <w:r>
+        <w:rPr>
+          <w:noProof/>
+        </w:rPr>
+        <w:t xml:space="preserve"> and probably it impact more or less at the same way with other algorithms because the correlation is very near to zero respect to the others.</w:t>
+      </w:r>
+    </w:p>
+    <w:p>
+      <w:pPr>
+        <w:pStyle w:val="Titolo3"/>
+        <w:rPr>
+          <w:noProof/>
+        </w:rPr>
+      </w:pPr>
+      <w:r>
+        <w:rPr>
+          <w:noProof/>
+        </w:rPr>
+        <w:t>Sulfur</w:t>
+      </w:r>
+      <w:r>
+        <w:rPr>
+          <w:noProof/>
+        </w:rPr>
+        <w:t xml:space="preserve"> dioxide plots</w:t>
+      </w:r>
+    </w:p>
+    <w:p>
+      <w:r>
+        <w:rPr>
+          <w:noProof/>
+        </w:rPr>
+        <w:drawing>
+          <wp:inline distT="0" distB="0" distL="0" distR="0" wp14:anchorId="08073B5C" wp14:editId="5EB1C2E2">
+            <wp:extent cx="2468991" cy="1752600"/>
+            <wp:effectExtent l="0" t="0" r="7620" b="0"/>
+            <wp:docPr id="13" name="Immagine 13"/>
+            <wp:cNvGraphicFramePr>
+              <a:graphicFrameLocks xmlns:a="http://schemas.openxmlformats.org/drawingml/2006/main" noChangeAspect="1"/>
+            </wp:cNvGraphicFramePr>
+            <a:graphic xmlns:a="http://schemas.openxmlformats.org/drawingml/2006/main">
+              <a:graphicData uri="http://schemas.openxmlformats.org/drawingml/2006/picture">
+                <pic:pic xmlns:pic="http://schemas.openxmlformats.org/drawingml/2006/picture">
+                  <pic:nvPicPr>
+                    <pic:cNvPr id="1" name=""/>
+                    <pic:cNvPicPr/>
+                  </pic:nvPicPr>
+                  <pic:blipFill>
+                    <a:blip r:embed="rId16"/>
+                    <a:stretch>
+                      <a:fillRect/>
+                    </a:stretch>
+                  </pic:blipFill>
+                  <pic:spPr>
+                    <a:xfrm>
+                      <a:off x="0" y="0"/>
+                      <a:ext cx="2476533" cy="1757954"/>
+                    </a:xfrm>
+                    <a:prstGeom prst="rect">
+                      <a:avLst/>
+                    </a:prstGeom>
+                  </pic:spPr>
+                </pic:pic>
+              </a:graphicData>
+            </a:graphic>
+          </wp:inline>
+        </w:drawing>
+      </w:r>
+      <w:r>
+        <w:rPr>
+          <w:noProof/>
+        </w:rPr>
+        <w:drawing>
+          <wp:inline distT="0" distB="0" distL="0" distR="0" wp14:anchorId="148DBD6B" wp14:editId="570C5959">
+            <wp:extent cx="2468324" cy="1729721"/>
+            <wp:effectExtent l="0" t="0" r="8255" b="4445"/>
+            <wp:docPr id="12" name="Immagine 12"/>
+            <wp:cNvGraphicFramePr>
+              <a:graphicFrameLocks xmlns:a="http://schemas.openxmlformats.org/drawingml/2006/main" noChangeAspect="1"/>
+            </wp:cNvGraphicFramePr>
+            <a:graphic xmlns:a="http://schemas.openxmlformats.org/drawingml/2006/main">
+              <a:graphicData uri="http://schemas.openxmlformats.org/drawingml/2006/picture">
+                <pic:pic xmlns:pic="http://schemas.openxmlformats.org/drawingml/2006/picture">
+                  <pic:nvPicPr>
+                    <pic:cNvPr id="1" name=""/>
+                    <pic:cNvPicPr/>
+                  </pic:nvPicPr>
+                  <pic:blipFill>
+                    <a:blip r:embed="rId17"/>
+                    <a:stretch>
+                      <a:fillRect/>
+                    </a:stretch>
+                  </pic:blipFill>
+                  <pic:spPr>
+                    <a:xfrm>
+                      <a:off x="0" y="0"/>
+                      <a:ext cx="2486512" cy="1742467"/>
+                    </a:xfrm>
+                    <a:prstGeom prst="rect">
+                      <a:avLst/>
+                    </a:prstGeom>
+                  </pic:spPr>
+                </pic:pic>
+              </a:graphicData>
+            </a:graphic>
+          </wp:inline>
+        </w:drawing>
+      </w:r>
+    </w:p>
+    <w:p>
+      <w:r>
+        <w:t>In t</w:t>
+      </w:r>
+      <w:proofErr w:type="spellStart"/>
+      <w:r>
+        <w:t>his</w:t>
+      </w:r>
+      <w:proofErr w:type="spellEnd"/>
+      <w:r>
+        <w:t xml:space="preserve"> situation, </w:t>
+      </w:r>
+      <w:proofErr w:type="spellStart"/>
+      <w:r>
+        <w:t>we</w:t>
+      </w:r>
+      <w:proofErr w:type="spellEnd"/>
+      <w:r>
+        <w:t xml:space="preserve"> can make the </w:t>
+      </w:r>
+      <w:proofErr w:type="spellStart"/>
+      <w:r>
+        <w:t>same</w:t>
+      </w:r>
+      <w:proofErr w:type="spellEnd"/>
+      <w:r>
+        <w:t xml:space="preserve"> make the </w:t>
+      </w:r>
+      <w:proofErr w:type="spellStart"/>
+      <w:r>
+        <w:t>same</w:t>
+      </w:r>
+      <w:proofErr w:type="spellEnd"/>
+      <w:r>
+        <w:t xml:space="preserve"> </w:t>
+      </w:r>
+      <w:proofErr w:type="spellStart"/>
+      <w:r>
+        <w:t>conclusions</w:t>
+      </w:r>
+      <w:proofErr w:type="spellEnd"/>
+      <w:r>
+        <w:t xml:space="preserve"> of the </w:t>
+      </w:r>
+      <w:proofErr w:type="spellStart"/>
+      <w:r>
+        <w:t>previous</w:t>
+      </w:r>
+      <w:proofErr w:type="spellEnd"/>
+      <w:r>
+        <w:t xml:space="preserve"> case: </w:t>
+      </w:r>
+      <w:proofErr w:type="spellStart"/>
+      <w:r>
+        <w:t>because</w:t>
+      </w:r>
+      <w:proofErr w:type="spellEnd"/>
+      <w:r>
+        <w:t xml:space="preserve"> of </w:t>
+      </w:r>
+      <w:proofErr w:type="spellStart"/>
+      <w:r>
+        <w:t>this</w:t>
+      </w:r>
+      <w:proofErr w:type="spellEnd"/>
+      <w:r>
+        <w:t xml:space="preserve"> feature </w:t>
+      </w:r>
+      <w:proofErr w:type="spellStart"/>
+      <w:r>
+        <w:t>as</w:t>
+      </w:r>
+      <w:proofErr w:type="spellEnd"/>
+      <w:r>
+        <w:t xml:space="preserve"> a low </w:t>
+      </w:r>
+      <w:proofErr w:type="spellStart"/>
+      <w:r>
+        <w:t>correlation</w:t>
+      </w:r>
+      <w:proofErr w:type="spellEnd"/>
+      <w:r>
+        <w:t xml:space="preserve"> with </w:t>
+      </w:r>
+      <w:proofErr w:type="spellStart"/>
+      <w:r>
+        <w:t>RefSt</w:t>
+      </w:r>
+      <w:proofErr w:type="spellEnd"/>
+      <w:r>
+        <w:t xml:space="preserve"> and the plots </w:t>
+      </w:r>
+      <w:proofErr w:type="spellStart"/>
+      <w:r>
+        <w:t>has</w:t>
+      </w:r>
+      <w:proofErr w:type="spellEnd"/>
+      <w:r>
+        <w:t xml:space="preserve"> </w:t>
+      </w:r>
+      <w:proofErr w:type="spellStart"/>
+      <w:r>
+        <w:t>not</w:t>
+      </w:r>
+      <w:proofErr w:type="spellEnd"/>
+      <w:r>
+        <w:t xml:space="preserve"> </w:t>
+      </w:r>
+      <w:r>
+        <w:t xml:space="preserve">a </w:t>
+      </w:r>
+      <w:proofErr w:type="spellStart"/>
+      <w:r>
+        <w:t>defined</w:t>
+      </w:r>
+      <w:proofErr w:type="spellEnd"/>
+      <w:r>
+        <w:t xml:space="preserve"> </w:t>
+      </w:r>
+      <w:proofErr w:type="spellStart"/>
+      <w:r>
+        <w:t>shape</w:t>
+      </w:r>
+      <w:proofErr w:type="spellEnd"/>
+      <w:r>
+        <w:t xml:space="preserve">, The SO2 </w:t>
+      </w:r>
+      <w:proofErr w:type="spellStart"/>
+      <w:r>
+        <w:t>is</w:t>
+      </w:r>
+      <w:proofErr w:type="spellEnd"/>
+      <w:r>
+        <w:t xml:space="preserve"> </w:t>
+      </w:r>
+      <w:proofErr w:type="spellStart"/>
+      <w:r>
+        <w:t>not</w:t>
+      </w:r>
+      <w:proofErr w:type="spellEnd"/>
+      <w:r>
+        <w:t xml:space="preserve"> a good estimator of </w:t>
+      </w:r>
+      <w:proofErr w:type="spellStart"/>
+      <w:r>
+        <w:t>RefSt</w:t>
+      </w:r>
+      <w:proofErr w:type="spellEnd"/>
+      <w:r>
+        <w:t>.</w:t>
+      </w:r>
+    </w:p>
+    <w:p>
+      <w:pPr>
+        <w:pStyle w:val="Titolo3"/>
+      </w:pPr>
+      <w:proofErr w:type="spellStart"/>
+      <w:r>
+        <w:t>Nitrogen</w:t>
+      </w:r>
+      <w:proofErr w:type="spellEnd"/>
+      <w:r>
+        <w:t xml:space="preserve"> </w:t>
+      </w:r>
+      <w:proofErr w:type="spellStart"/>
+      <w:r>
+        <w:t>Dioxide</w:t>
+      </w:r>
+      <w:proofErr w:type="spellEnd"/>
+      <w:r>
+        <w:t xml:space="preserve"> plots</w:t>
+      </w:r>
+    </w:p>
+    <w:p>
+      <w:pPr>
+        <w:rPr>
+          <w:noProof/>
+        </w:rPr>
+      </w:pPr>
+      <w:r>
+        <w:rPr>
+          <w:noProof/>
+        </w:rPr>
+        <w:drawing>
+          <wp:inline distT="0" distB="0" distL="0" distR="0" wp14:anchorId="2C451209" wp14:editId="1EE68E35">
+            <wp:extent cx="2415317" cy="1714500"/>
+            <wp:effectExtent l="0" t="0" r="4445" b="0"/>
+            <wp:docPr id="14" name="Immagine 14"/>
+            <wp:cNvGraphicFramePr>
+              <a:graphicFrameLocks xmlns:a="http://schemas.openxmlformats.org/drawingml/2006/main" noChangeAspect="1"/>
+            </wp:cNvGraphicFramePr>
+            <a:graphic xmlns:a="http://schemas.openxmlformats.org/drawingml/2006/main">
+              <a:graphicData uri="http://schemas.openxmlformats.org/drawingml/2006/picture">
+                <pic:pic xmlns:pic="http://schemas.openxmlformats.org/drawingml/2006/picture">
+                  <pic:nvPicPr>
+                    <pic:cNvPr id="1" name=""/>
+                    <pic:cNvPicPr/>
+                  </pic:nvPicPr>
+                  <pic:blipFill>
+                    <a:blip r:embed="rId18"/>
+                    <a:stretch>
+                      <a:fillRect/>
+                    </a:stretch>
+                  </pic:blipFill>
+                  <pic:spPr>
+                    <a:xfrm>
+                      <a:off x="0" y="0"/>
+                      <a:ext cx="2427881" cy="1723419"/>
+                    </a:xfrm>
+                    <a:prstGeom prst="rect">
+                      <a:avLst/>
+                    </a:prstGeom>
+                  </pic:spPr>
+                </pic:pic>
+              </a:graphicData>
+            </a:graphic>
+          </wp:inline>
+        </w:drawing>
+      </w:r>
+      <w:r>
+        <w:rPr>
+          <w:noProof/>
+        </w:rPr>
+        <w:t xml:space="preserve"> </w:t>
+      </w:r>
+      <w:r>
+        <w:rPr>
+          <w:noProof/>
+        </w:rPr>
+        <w:drawing>
+          <wp:inline distT="0" distB="0" distL="0" distR="0" wp14:anchorId="2D18C80C" wp14:editId="06B8B39E">
+            <wp:extent cx="2464726" cy="1727200"/>
+            <wp:effectExtent l="0" t="0" r="0" b="6350"/>
+            <wp:docPr id="15" name="Immagine 15"/>
+            <wp:cNvGraphicFramePr>
+              <a:graphicFrameLocks xmlns:a="http://schemas.openxmlformats.org/drawingml/2006/main" noChangeAspect="1"/>
+            </wp:cNvGraphicFramePr>
+            <a:graphic xmlns:a="http://schemas.openxmlformats.org/drawingml/2006/main">
+              <a:graphicData uri="http://schemas.openxmlformats.org/drawingml/2006/picture">
+                <pic:pic xmlns:pic="http://schemas.openxmlformats.org/drawingml/2006/picture">
+                  <pic:nvPicPr>
+                    <pic:cNvPr id="1" name=""/>
+                    <pic:cNvPicPr/>
+                  </pic:nvPicPr>
+                  <pic:blipFill>
+                    <a:blip r:embed="rId19"/>
+                    <a:stretch>
+                      <a:fillRect/>
+                    </a:stretch>
+                  </pic:blipFill>
+                  <pic:spPr>
+                    <a:xfrm>
+                      <a:off x="0" y="0"/>
+                      <a:ext cx="2485558" cy="1741799"/>
+                    </a:xfrm>
+                    <a:prstGeom prst="rect">
+                      <a:avLst/>
+                    </a:prstGeom>
+                  </pic:spPr>
+                </pic:pic>
+              </a:graphicData>
+            </a:graphic>
+          </wp:inline>
+        </w:drawing>
+      </w:r>
+    </w:p>
+    <w:p>
+      <w:proofErr w:type="spellStart"/>
+      <w:r>
+        <w:t>This</w:t>
+      </w:r>
+      <w:proofErr w:type="spellEnd"/>
+      <w:r>
+        <w:t xml:space="preserve"> </w:t>
+      </w:r>
+      <w:proofErr w:type="spellStart"/>
+      <w:r>
+        <w:t>is</w:t>
+      </w:r>
+      <w:proofErr w:type="spellEnd"/>
+      <w:r>
+        <w:t xml:space="preserve"> one of the features </w:t>
+      </w:r>
+      <w:proofErr w:type="spellStart"/>
+      <w:r>
+        <w:t>we</w:t>
+      </w:r>
+      <w:proofErr w:type="spellEnd"/>
+      <w:r>
+        <w:t xml:space="preserve"> </w:t>
+      </w:r>
+      <w:proofErr w:type="spellStart"/>
+      <w:r>
+        <w:t>chose</w:t>
+      </w:r>
+      <w:proofErr w:type="spellEnd"/>
+      <w:r>
+        <w:t xml:space="preserve"> from the </w:t>
+      </w:r>
+      <w:proofErr w:type="spellStart"/>
+      <w:r>
+        <w:t>correlation</w:t>
+      </w:r>
+      <w:proofErr w:type="spellEnd"/>
+      <w:r>
+        <w:t xml:space="preserve"> </w:t>
+      </w:r>
+      <w:proofErr w:type="spellStart"/>
+      <w:r>
+        <w:t>matrix</w:t>
+      </w:r>
+      <w:proofErr w:type="spellEnd"/>
+      <w:r>
+        <w:t xml:space="preserve">, </w:t>
+      </w:r>
+      <w:proofErr w:type="spellStart"/>
+      <w:r>
+        <w:t>we</w:t>
+      </w:r>
+      <w:proofErr w:type="spellEnd"/>
+      <w:r>
+        <w:t xml:space="preserve"> can </w:t>
+      </w:r>
+      <w:proofErr w:type="spellStart"/>
+      <w:r>
+        <w:t>confirm</w:t>
+      </w:r>
+      <w:proofErr w:type="spellEnd"/>
+      <w:r>
+        <w:t xml:space="preserve"> </w:t>
+      </w:r>
+      <w:proofErr w:type="spellStart"/>
+      <w:r>
+        <w:t>it</w:t>
+      </w:r>
+      <w:proofErr w:type="spellEnd"/>
+      <w:r>
+        <w:t xml:space="preserve"> </w:t>
+      </w:r>
+      <w:proofErr w:type="spellStart"/>
+      <w:r>
+        <w:t>because</w:t>
+      </w:r>
+      <w:proofErr w:type="spellEnd"/>
+      <w:r>
+        <w:t xml:space="preserve"> the </w:t>
+      </w:r>
+      <w:proofErr w:type="spellStart"/>
+      <w:r>
+        <w:t>two</w:t>
+      </w:r>
+      <w:proofErr w:type="spellEnd"/>
+      <w:r>
+        <w:t xml:space="preserve"> plots </w:t>
+      </w:r>
+      <w:proofErr w:type="spellStart"/>
+      <w:r>
+        <w:t>above</w:t>
+      </w:r>
+      <w:proofErr w:type="spellEnd"/>
+      <w:r>
+        <w:t xml:space="preserve"> </w:t>
+      </w:r>
+      <w:proofErr w:type="spellStart"/>
+      <w:r>
+        <w:t>present</w:t>
+      </w:r>
+      <w:proofErr w:type="spellEnd"/>
+      <w:r>
+        <w:t xml:space="preserve"> </w:t>
+      </w:r>
+      <w:proofErr w:type="spellStart"/>
+      <w:r>
+        <w:t>similar</w:t>
+      </w:r>
+      <w:proofErr w:type="spellEnd"/>
+      <w:r>
+        <w:t xml:space="preserve"> </w:t>
+      </w:r>
+      <w:proofErr w:type="spellStart"/>
+      <w:r>
+        <w:t>shapes</w:t>
+      </w:r>
+      <w:proofErr w:type="spellEnd"/>
+      <w:r>
+        <w:t xml:space="preserve">. The </w:t>
+      </w:r>
+      <w:proofErr w:type="spellStart"/>
+      <w:r>
+        <w:t>evolution</w:t>
+      </w:r>
+      <w:proofErr w:type="spellEnd"/>
+      <w:r>
+        <w:t xml:space="preserve"> </w:t>
+      </w:r>
+      <w:proofErr w:type="spellStart"/>
+      <w:r>
+        <w:t>is</w:t>
+      </w:r>
+      <w:proofErr w:type="spellEnd"/>
+      <w:r>
+        <w:t xml:space="preserve"> </w:t>
+      </w:r>
+      <w:proofErr w:type="spellStart"/>
+      <w:r>
+        <w:t>not</w:t>
+      </w:r>
+      <w:proofErr w:type="spellEnd"/>
+      <w:r>
+        <w:t xml:space="preserve"> linear, so </w:t>
+      </w:r>
+      <w:proofErr w:type="spellStart"/>
+      <w:r>
+        <w:t>this</w:t>
+      </w:r>
+      <w:proofErr w:type="spellEnd"/>
+      <w:r>
+        <w:t xml:space="preserve"> feature </w:t>
+      </w:r>
+      <w:proofErr w:type="spellStart"/>
+      <w:r>
+        <w:t>could</w:t>
+      </w:r>
+      <w:proofErr w:type="spellEnd"/>
+      <w:r>
+        <w:t xml:space="preserve"> be </w:t>
+      </w:r>
+      <w:proofErr w:type="spellStart"/>
+      <w:r>
+        <w:t>relevant</w:t>
+      </w:r>
+      <w:proofErr w:type="spellEnd"/>
+      <w:r>
+        <w:t xml:space="preserve"> in </w:t>
+      </w:r>
+      <w:proofErr w:type="spellStart"/>
+      <w:r>
+        <w:t>other</w:t>
+      </w:r>
+      <w:proofErr w:type="spellEnd"/>
+      <w:r>
+        <w:t xml:space="preserve"> </w:t>
+      </w:r>
+      <w:proofErr w:type="spellStart"/>
+      <w:r>
+        <w:t>algorithms</w:t>
+      </w:r>
+      <w:proofErr w:type="spellEnd"/>
+      <w:r>
+        <w:t>.</w:t>
+      </w:r>
+    </w:p>
+    <w:p>
+      <w:pPr>
+        <w:pStyle w:val="Titolo3"/>
+      </w:pPr>
+      <w:r>
+        <w:lastRenderedPageBreak/>
+        <w:t>O3 plots</w:t>
+      </w:r>
+    </w:p>
+    <w:p>
+      <w:pPr>
+        <w:rPr>
+          <w:noProof/>
+        </w:rPr>
+      </w:pPr>
+      <w:r>
+        <w:rPr>
+          <w:noProof/>
+        </w:rPr>
+        <w:drawing>
+          <wp:inline distT="0" distB="0" distL="0" distR="0" wp14:anchorId="7AF0CFEF" wp14:editId="6E85C10C">
+            <wp:extent cx="2511930" cy="1783080"/>
+            <wp:effectExtent l="0" t="0" r="3175" b="7620"/>
+            <wp:docPr id="16" name="Immagine 16"/>
+            <wp:cNvGraphicFramePr>
+              <a:graphicFrameLocks xmlns:a="http://schemas.openxmlformats.org/drawingml/2006/main" noChangeAspect="1"/>
+            </wp:cNvGraphicFramePr>
+            <a:graphic xmlns:a="http://schemas.openxmlformats.org/drawingml/2006/main">
+              <a:graphicData uri="http://schemas.openxmlformats.org/drawingml/2006/picture">
+                <pic:pic xmlns:pic="http://schemas.openxmlformats.org/drawingml/2006/picture">
+                  <pic:nvPicPr>
+                    <pic:cNvPr id="1" name=""/>
+                    <pic:cNvPicPr/>
+                  </pic:nvPicPr>
+                  <pic:blipFill>
+                    <a:blip r:embed="rId20"/>
+                    <a:stretch>
+                      <a:fillRect/>
+                    </a:stretch>
+                  </pic:blipFill>
+                  <pic:spPr>
+                    <a:xfrm>
+                      <a:off x="0" y="0"/>
+                      <a:ext cx="2524287" cy="1791852"/>
+                    </a:xfrm>
+                    <a:prstGeom prst="rect">
+                      <a:avLst/>
+                    </a:prstGeom>
+                  </pic:spPr>
+                </pic:pic>
+              </a:graphicData>
+            </a:graphic>
+          </wp:inline>
+        </w:drawing>
+      </w:r>
+      <w:r>
+        <w:rPr>
+          <w:noProof/>
+        </w:rPr>
+        <w:t xml:space="preserve"> </w:t>
+      </w:r>
+      <w:r>
+        <w:rPr>
+          <w:noProof/>
+        </w:rPr>
+        <w:drawing>
+          <wp:inline distT="0" distB="0" distL="0" distR="0" wp14:anchorId="7DF36738" wp14:editId="20594B4D">
+            <wp:extent cx="2472885" cy="1783080"/>
+            <wp:effectExtent l="0" t="0" r="3810" b="7620"/>
+            <wp:docPr id="17" name="Immagine 17"/>
+            <wp:cNvGraphicFramePr>
+              <a:graphicFrameLocks xmlns:a="http://schemas.openxmlformats.org/drawingml/2006/main" noChangeAspect="1"/>
+            </wp:cNvGraphicFramePr>
+            <a:graphic xmlns:a="http://schemas.openxmlformats.org/drawingml/2006/main">
+              <a:graphicData uri="http://schemas.openxmlformats.org/drawingml/2006/picture">
+                <pic:pic xmlns:pic="http://schemas.openxmlformats.org/drawingml/2006/picture">
+                  <pic:nvPicPr>
+                    <pic:cNvPr id="1" name=""/>
+                    <pic:cNvPicPr/>
+                  </pic:nvPicPr>
+                  <pic:blipFill>
+                    <a:blip r:embed="rId21"/>
+                    <a:stretch>
+                      <a:fillRect/>
+                    </a:stretch>
+                  </pic:blipFill>
+                  <pic:spPr>
+                    <a:xfrm>
+                      <a:off x="0" y="0"/>
+                      <a:ext cx="2490555" cy="1795821"/>
+                    </a:xfrm>
+                    <a:prstGeom prst="rect">
+                      <a:avLst/>
+                    </a:prstGeom>
+                  </pic:spPr>
+                </pic:pic>
+              </a:graphicData>
+            </a:graphic>
+          </wp:inline>
+        </w:drawing>
+      </w:r>
+    </w:p>
+    <w:p>
+      <w:pPr>
+        <w:rPr>
+          <w:noProof/>
+        </w:rPr>
+      </w:pPr>
+      <w:r>
+        <w:rPr>
+          <w:noProof/>
+        </w:rPr>
+        <w:t>Plotting the O3 values respect to the reference station allows us to see the linear evolution of the last feature.</w:t>
+      </w:r>
+      <w:r>
+        <w:rPr>
+          <w:noProof/>
+        </w:rPr>
+        <w:t xml:space="preserve"> This is a characteristic of an high correlation and we can confirm it with a value of 0.9 on the correlation matrix.</w:t>
+      </w:r>
+    </w:p>
+    <w:p>
+      <w:pPr>
+        <w:rPr>
+          <w:noProof/>
+        </w:rPr>
+      </w:pPr>
+      <w:r>
+        <w:rPr>
+          <w:noProof/>
+        </w:rPr>
+        <w:drawing>
+          <wp:inline distT="0" distB="0" distL="0" distR="0" wp14:anchorId="3DFD0DBF" wp14:editId="6150B59F">
+            <wp:extent cx="2842260" cy="2087880"/>
+            <wp:effectExtent l="0" t="0" r="0" b="7620"/>
+            <wp:docPr id="19" name="Immagine 19"/>
+            <wp:cNvGraphicFramePr>
+              <a:graphicFrameLocks xmlns:a="http://schemas.openxmlformats.org/drawingml/2006/main" noChangeAspect="1"/>
+            </wp:cNvGraphicFramePr>
+            <a:graphic xmlns:a="http://schemas.openxmlformats.org/drawingml/2006/main">
+              <a:graphicData uri="http://schemas.openxmlformats.org/drawingml/2006/picture">
+                <pic:pic xmlns:pic="http://schemas.openxmlformats.org/drawingml/2006/picture">
+                  <pic:nvPicPr>
+                    <pic:cNvPr id="1" name=""/>
+                    <pic:cNvPicPr/>
+                  </pic:nvPicPr>
+                  <pic:blipFill>
+                    <a:blip r:embed="rId22"/>
+                    <a:stretch>
+                      <a:fillRect/>
+                    </a:stretch>
+                  </pic:blipFill>
+                  <pic:spPr>
+                    <a:xfrm>
+                      <a:off x="0" y="0"/>
+                      <a:ext cx="2851983" cy="2095022"/>
+                    </a:xfrm>
+                    <a:prstGeom prst="rect">
+                      <a:avLst/>
+                    </a:prstGeom>
+                  </pic:spPr>
+                </pic:pic>
+              </a:graphicData>
+            </a:graphic>
+          </wp:inline>
+        </w:drawing>
+      </w:r>
+    </w:p>
+    <w:p>
+      <w:pPr>
+        <w:rPr>
+          <w:noProof/>
+        </w:rPr>
+      </w:pPr>
+      <w:r>
+        <w:rPr>
+          <w:noProof/>
+        </w:rPr>
+        <w:t>Another confirmation is the plot above, in fact it is clearly visible how the O3 and the reference station follow the same evolution.</w:t>
+      </w:r>
+    </w:p>
+    <w:p>
+      <w:pPr>
+        <w:rPr>
+          <w:noProof/>
+        </w:rPr>
+      </w:pPr>
+      <w:r>
+        <w:rPr>
+          <w:noProof/>
+        </w:rPr>
+        <w:t>NOTE: In order to see this similarity more clearly, the O3 data has been scaled of a factor 50, but it does not affect the evolution!</w:t>
+      </w:r>
+    </w:p>
+    <w:p>
+      <w:pPr>
+        <w:rPr>
+          <w:noProof/>
+        </w:rPr>
+      </w:pPr>
+      <w:r>
+        <w:rPr>
+          <w:noProof/>
+        </w:rPr>
+        <w:t>In order to make conclusions, Sensor_O3 is the best feature to summarize the value of the reference station!</w:t>
+      </w:r>
+    </w:p>
+    <w:p>
+      <w:r>
+        <w:t xml:space="preserve">So, for </w:t>
+      </w:r>
+      <w:proofErr w:type="spellStart"/>
+      <w:r>
+        <w:t>summarizing</w:t>
+      </w:r>
+      <w:proofErr w:type="spellEnd"/>
+      <w:r>
+        <w:t xml:space="preserve"> </w:t>
+      </w:r>
+      <w:proofErr w:type="spellStart"/>
+      <w:r>
+        <w:t>everything</w:t>
+      </w:r>
+      <w:proofErr w:type="spellEnd"/>
+      <w:r>
+        <w:t>:</w:t>
+      </w:r>
+    </w:p>
+    <w:p>
+      <w:pPr>
+        <w:pStyle w:val="Paragrafoelenco"/>
+        <w:numPr>
+          <w:ilvl w:val="0"/>
+          <w:numId w:val="1"/>
+        </w:numPr>
+      </w:pPr>
+      <w:r>
+        <w:t xml:space="preserve">Sensor_O3 and </w:t>
+      </w:r>
+      <w:proofErr w:type="spellStart"/>
+      <w:r>
+        <w:t>Temp</w:t>
+      </w:r>
+      <w:proofErr w:type="spellEnd"/>
+      <w:r>
+        <w:t xml:space="preserve"> are the best features!</w:t>
+      </w:r>
+    </w:p>
+    <w:p>
+      <w:pPr>
+        <w:pStyle w:val="Paragrafoelenco"/>
+        <w:numPr>
+          <w:ilvl w:val="0"/>
+          <w:numId w:val="1"/>
+        </w:numPr>
+      </w:pPr>
+      <w:r>
+        <w:t xml:space="preserve">Sensor_NO2 and </w:t>
+      </w:r>
+      <w:proofErr w:type="spellStart"/>
+      <w:r>
+        <w:t>RelHum</w:t>
+      </w:r>
+      <w:proofErr w:type="spellEnd"/>
+      <w:r>
+        <w:t xml:space="preserve"> are good features!</w:t>
+      </w:r>
+    </w:p>
+    <w:p>
+      <w:pPr>
+        <w:pStyle w:val="Paragrafoelenco"/>
+        <w:numPr>
+          <w:ilvl w:val="0"/>
+          <w:numId w:val="1"/>
+        </w:numPr>
+      </w:pPr>
+      <w:proofErr w:type="spellStart"/>
+      <w:r>
+        <w:t>Sensor_NO</w:t>
+      </w:r>
+      <w:proofErr w:type="spellEnd"/>
+      <w:r>
+        <w:t xml:space="preserve"> and Sensor SO2 are </w:t>
+      </w:r>
+      <w:proofErr w:type="spellStart"/>
+      <w:r>
+        <w:t>bad</w:t>
+      </w:r>
+      <w:proofErr w:type="spellEnd"/>
+      <w:r>
+        <w:t xml:space="preserve"> features.</w:t>
+      </w:r>
+    </w:p>
+    <w:p>
       <w:pPr>
         <w:pStyle w:val="Titolo1"/>
       </w:pPr>
@@ -79,6 +2948,7 @@
         <w:pStyle w:val="Titolo2"/>
       </w:pPr>
       <w:r>
+        <w:lastRenderedPageBreak/>
         <w:t xml:space="preserve">Lasso Linear </w:t>
       </w:r>
       <w:proofErr w:type="spellStart"/>
@@ -303,12 +3173,33 @@
       </w:pPr>
       <w:proofErr w:type="spellStart"/>
       <w:r>
+        <w:t>Introduction</w:t>
+      </w:r>
+      <w:proofErr w:type="spellEnd"/>
+    </w:p>
+    <w:p/>
+    <w:p>
+      <w:pPr>
+        <w:pStyle w:val="Titolo1"/>
+      </w:pPr>
+      <w:r>
         <w:lastRenderedPageBreak/>
-        <w:t>Introduction</w:t>
-      </w:r>
-      <w:proofErr w:type="spellEnd"/>
-    </w:p>
-    <w:p/>
+        <w:t xml:space="preserve">Case of </w:t>
+      </w:r>
+      <w:proofErr w:type="spellStart"/>
+      <w:r>
+        <w:t>overfitting</w:t>
+      </w:r>
+      <w:proofErr w:type="spellEnd"/>
+    </w:p>
+    <w:p>
+      <w:pPr>
+        <w:pStyle w:val="Titolo2"/>
+      </w:pPr>
+      <w:r>
+        <w:t>Plot</w:t>
+      </w:r>
+    </w:p>
     <w:p>
       <w:pPr>
         <w:pStyle w:val="Titolo1"/>
@@ -318,7 +3209,7 @@
       </w:r>
       <w:proofErr w:type="spellStart"/>
       <w:r>
-        <w:t>overfitting</w:t>
+        <w:t>underfitting</w:t>
       </w:r>
       <w:proofErr w:type="spellEnd"/>
     </w:p>
@@ -334,14 +3225,22 @@
       <w:pPr>
         <w:pStyle w:val="Titolo1"/>
       </w:pPr>
-      <w:r>
-        <w:t xml:space="preserve">Case of </w:t>
-      </w:r>
-      <w:proofErr w:type="spellStart"/>
-      <w:r>
-        <w:t>underfitting</w:t>
-      </w:r>
-      <w:proofErr w:type="spellEnd"/>
+      <w:proofErr w:type="spellStart"/>
+      <w:r>
+        <w:t>Right</w:t>
+      </w:r>
+      <w:proofErr w:type="spellEnd"/>
+      <w:r>
+        <w:t xml:space="preserve"> </w:t>
+      </w:r>
+      <w:proofErr w:type="spellStart"/>
+      <w:r>
+        <w:t>values</w:t>
+      </w:r>
+      <w:proofErr w:type="spellEnd"/>
+      <w:r>
+        <w:t xml:space="preserve"> for the model</w:t>
+      </w:r>
     </w:p>
     <w:p>
       <w:pPr>
@@ -357,20 +3256,9 @@
       </w:pPr>
       <w:proofErr w:type="spellStart"/>
       <w:r>
-        <w:t>Right</w:t>
-      </w:r>
-      <w:proofErr w:type="spellEnd"/>
-      <w:r>
-        <w:t xml:space="preserve"> </w:t>
-      </w:r>
-      <w:proofErr w:type="spellStart"/>
-      <w:r>
-        <w:t>values</w:t>
-      </w:r>
-      <w:proofErr w:type="spellEnd"/>
-      <w:r>
-        <w:t xml:space="preserve"> for the model</w:t>
-      </w:r>
+        <w:t>Problems</w:t>
+      </w:r>
+      <w:proofErr w:type="spellEnd"/>
     </w:p>
     <w:p>
       <w:pPr>
@@ -380,25 +3268,8 @@
         <w:t>Plot</w:t>
       </w:r>
     </w:p>
-    <w:p>
-      <w:pPr>
-        <w:pStyle w:val="Titolo1"/>
-      </w:pPr>
-      <w:proofErr w:type="spellStart"/>
-      <w:r>
-        <w:t>Problems</w:t>
-      </w:r>
-      <w:proofErr w:type="spellEnd"/>
-    </w:p>
-    <w:p>
-      <w:pPr>
-        <w:pStyle w:val="Titolo2"/>
-      </w:pPr>
-      <w:r>
-        <w:t>Plot</w:t>
-      </w:r>
-    </w:p>
     <w:sectPr>
+      <w:headerReference w:type="default" r:id="rId23"/>
       <w:pgSz w:w="11906" w:h="16838"/>
       <w:pgMar w:top="1417" w:right="1134" w:bottom="1134" w:left="1134" w:header="708" w:footer="708" w:gutter="0"/>
       <w:cols w:space="708"/>
@@ -406,6 +3277,189 @@
     </w:sectPr>
   </w:body>
 </w:document>
+</file>
+
+<file path=word/endnotes.xml><?xml version="1.0" encoding="utf-8"?>
+<w:endnotes xmlns:wpc="http://schemas.microsoft.com/office/word/2010/wordprocessingCanvas" xmlns:cx="http://schemas.microsoft.com/office/drawing/2014/chartex" xmlns:cx1="http://schemas.microsoft.com/office/drawing/2015/9/8/chartex" xmlns:cx2="http://schemas.microsoft.com/office/drawing/2015/10/21/chartex" xmlns:cx3="http://schemas.microsoft.com/office/drawing/2016/5/9/chartex" xmlns:cx4="http://schemas.microsoft.com/office/drawing/2016/5/10/chartex" xmlns:cx5="http://schemas.microsoft.com/office/drawing/2016/5/11/chartex" xmlns:cx6="http://schemas.microsoft.com/office/drawing/2016/5/12/chartex" xmlns:cx7="http://schemas.microsoft.com/office/drawing/2016/5/13/chartex" xmlns:cx8="http://schemas.microsoft.com/office/drawing/2016/5/14/chartex" xmlns:mc="http://schemas.openxmlformats.org/markup-compatibility/2006" xmlns:aink="http://schemas.microsoft.com/office/drawing/2016/ink" xmlns:am3d="http://schemas.microsoft.com/office/drawing/2017/model3d" xmlns:o="urn:schemas-microsoft-com:office:office" xmlns:oel="http://schemas.microsoft.com/office/2019/extlst" xmlns:r="http://schemas.openxmlformats.org/officeDocument/2006/relationships" xmlns:m="http://schemas.openxmlformats.org/officeDocument/2006/math" xmlns:v="urn:schemas-microsoft-com:vml" xmlns:wp14="http://schemas.microsoft.com/office/word/2010/wordprocessingDrawing" xmlns:wp="http://schemas.openxmlformats.org/drawingml/2006/wordprocessingDrawing" xmlns:w10="urn:schemas-microsoft-com:office:word" xmlns:w="http://schemas.openxmlformats.org/wordprocessingml/2006/main" xmlns:w14="http://schemas.microsoft.com/office/word/2010/wordml" xmlns:w15="http://schemas.microsoft.com/office/word/2012/wordml" xmlns:w16cex="http://schemas.microsoft.com/office/word/2018/wordml/cex" xmlns:w16cid="http://schemas.microsoft.com/office/word/2016/wordml/cid" xmlns:w16="http://schemas.microsoft.com/office/word/2018/wordml" xmlns:w16sdtdh="http://schemas.microsoft.com/office/word/2020/wordml/sdtdatahash" xmlns:w16se="http://schemas.microsoft.com/office/word/2015/wordml/symex" xmlns:wpg="http://schemas.microsoft.com/office/word/2010/wordprocessingGroup" xmlns:wpi="http://schemas.microsoft.com/office/word/2010/wordprocessingInk" xmlns:wne="http://schemas.microsoft.com/office/word/2006/wordml" xmlns:wps="http://schemas.microsoft.com/office/word/2010/wordprocessingShape" mc:Ignorable="w14 w15 w16se w16cid w16 w16cex w16sdtdh wp14">
+  <w:endnote w:type="separator" w:id="-1">
+    <w:p>
+      <w:pPr>
+        <w:spacing w:after="0" w:line="240" w:lineRule="auto"/>
+      </w:pPr>
+      <w:r>
+        <w:separator/>
+      </w:r>
+    </w:p>
+  </w:endnote>
+  <w:endnote w:type="continuationSeparator" w:id="0">
+    <w:p>
+      <w:pPr>
+        <w:spacing w:after="0" w:line="240" w:lineRule="auto"/>
+      </w:pPr>
+      <w:r>
+        <w:continuationSeparator/>
+      </w:r>
+    </w:p>
+  </w:endnote>
+</w:endnotes>
+</file>
+
+<file path=word/footnotes.xml><?xml version="1.0" encoding="utf-8"?>
+<w:footnotes xmlns:wpc="http://schemas.microsoft.com/office/word/2010/wordprocessingCanvas" xmlns:cx="http://schemas.microsoft.com/office/drawing/2014/chartex" xmlns:cx1="http://schemas.microsoft.com/office/drawing/2015/9/8/chartex" xmlns:cx2="http://schemas.microsoft.com/office/drawing/2015/10/21/chartex" xmlns:cx3="http://schemas.microsoft.com/office/drawing/2016/5/9/chartex" xmlns:cx4="http://schemas.microsoft.com/office/drawing/2016/5/10/chartex" xmlns:cx5="http://schemas.microsoft.com/office/drawing/2016/5/11/chartex" xmlns:cx6="http://schemas.microsoft.com/office/drawing/2016/5/12/chartex" xmlns:cx7="http://schemas.microsoft.com/office/drawing/2016/5/13/chartex" xmlns:cx8="http://schemas.microsoft.com/office/drawing/2016/5/14/chartex" xmlns:mc="http://schemas.openxmlformats.org/markup-compatibility/2006" xmlns:aink="http://schemas.microsoft.com/office/drawing/2016/ink" xmlns:am3d="http://schemas.microsoft.com/office/drawing/2017/model3d" xmlns:o="urn:schemas-microsoft-com:office:office" xmlns:oel="http://schemas.microsoft.com/office/2019/extlst" xmlns:r="http://schemas.openxmlformats.org/officeDocument/2006/relationships" xmlns:m="http://schemas.openxmlformats.org/officeDocument/2006/math" xmlns:v="urn:schemas-microsoft-com:vml" xmlns:wp14="http://schemas.microsoft.com/office/word/2010/wordprocessingDrawing" xmlns:wp="http://schemas.openxmlformats.org/drawingml/2006/wordprocessingDrawing" xmlns:w10="urn:schemas-microsoft-com:office:word" xmlns:w="http://schemas.openxmlformats.org/wordprocessingml/2006/main" xmlns:w14="http://schemas.microsoft.com/office/word/2010/wordml" xmlns:w15="http://schemas.microsoft.com/office/word/2012/wordml" xmlns:w16cex="http://schemas.microsoft.com/office/word/2018/wordml/cex" xmlns:w16cid="http://schemas.microsoft.com/office/word/2016/wordml/cid" xmlns:w16="http://schemas.microsoft.com/office/word/2018/wordml" xmlns:w16sdtdh="http://schemas.microsoft.com/office/word/2020/wordml/sdtdatahash" xmlns:w16se="http://schemas.microsoft.com/office/word/2015/wordml/symex" xmlns:wpg="http://schemas.microsoft.com/office/word/2010/wordprocessingGroup" xmlns:wpi="http://schemas.microsoft.com/office/word/2010/wordprocessingInk" xmlns:wne="http://schemas.microsoft.com/office/word/2006/wordml" xmlns:wps="http://schemas.microsoft.com/office/word/2010/wordprocessingShape" mc:Ignorable="w14 w15 w16se w16cid w16 w16cex w16sdtdh wp14">
+  <w:footnote w:type="separator" w:id="-1">
+    <w:p>
+      <w:pPr>
+        <w:spacing w:after="0" w:line="240" w:lineRule="auto"/>
+      </w:pPr>
+      <w:r>
+        <w:separator/>
+      </w:r>
+    </w:p>
+  </w:footnote>
+  <w:footnote w:type="continuationSeparator" w:id="0">
+    <w:p>
+      <w:pPr>
+        <w:spacing w:after="0" w:line="240" w:lineRule="auto"/>
+      </w:pPr>
+      <w:r>
+        <w:continuationSeparator/>
+      </w:r>
+    </w:p>
+  </w:footnote>
+</w:footnotes>
+</file>
+
+<file path=word/header1.xml><?xml version="1.0" encoding="utf-8"?>
+<w:hdr xmlns:wpc="http://schemas.microsoft.com/office/word/2010/wordprocessingCanvas" xmlns:cx="http://schemas.microsoft.com/office/drawing/2014/chartex" xmlns:cx1="http://schemas.microsoft.com/office/drawing/2015/9/8/chartex" xmlns:cx2="http://schemas.microsoft.com/office/drawing/2015/10/21/chartex" xmlns:cx3="http://schemas.microsoft.com/office/drawing/2016/5/9/chartex" xmlns:cx4="http://schemas.microsoft.com/office/drawing/2016/5/10/chartex" xmlns:cx5="http://schemas.microsoft.com/office/drawing/2016/5/11/chartex" xmlns:cx6="http://schemas.microsoft.com/office/drawing/2016/5/12/chartex" xmlns:cx7="http://schemas.microsoft.com/office/drawing/2016/5/13/chartex" xmlns:cx8="http://schemas.microsoft.com/office/drawing/2016/5/14/chartex" xmlns:mc="http://schemas.openxmlformats.org/markup-compatibility/2006" xmlns:aink="http://schemas.microsoft.com/office/drawing/2016/ink" xmlns:am3d="http://schemas.microsoft.com/office/drawing/2017/model3d" xmlns:o="urn:schemas-microsoft-com:office:office" xmlns:oel="http://schemas.microsoft.com/office/2019/extlst" xmlns:r="http://schemas.openxmlformats.org/officeDocument/2006/relationships" xmlns:m="http://schemas.openxmlformats.org/officeDocument/2006/math" xmlns:v="urn:schemas-microsoft-com:vml" xmlns:wp14="http://schemas.microsoft.com/office/word/2010/wordprocessingDrawing" xmlns:wp="http://schemas.openxmlformats.org/drawingml/2006/wordprocessingDrawing" xmlns:w10="urn:schemas-microsoft-com:office:word" xmlns:w="http://schemas.openxmlformats.org/wordprocessingml/2006/main" xmlns:w14="http://schemas.microsoft.com/office/word/2010/wordml" xmlns:w15="http://schemas.microsoft.com/office/word/2012/wordml" xmlns:w16cex="http://schemas.microsoft.com/office/word/2018/wordml/cex" xmlns:w16cid="http://schemas.microsoft.com/office/word/2016/wordml/cid" xmlns:w16="http://schemas.microsoft.com/office/word/2018/wordml" xmlns:w16sdtdh="http://schemas.microsoft.com/office/word/2020/wordml/sdtdatahash" xmlns:w16se="http://schemas.microsoft.com/office/word/2015/wordml/symex" xmlns:wpg="http://schemas.microsoft.com/office/word/2010/wordprocessingGroup" xmlns:wpi="http://schemas.microsoft.com/office/word/2010/wordprocessingInk" xmlns:wne="http://schemas.microsoft.com/office/word/2006/wordml" xmlns:wps="http://schemas.microsoft.com/office/word/2010/wordprocessingShape" mc:Ignorable="w14 w15 w16se w16cid w16 w16cex w16sdtdh wp14">
+  <w:p>
+    <w:pPr>
+      <w:pStyle w:val="Intestazione"/>
+    </w:pPr>
+    <w:r>
+      <w:t>Marco Carega</w:t>
+    </w:r>
+  </w:p>
+</w:hdr>
+</file>
+
+<file path=word/numbering.xml><?xml version="1.0" encoding="utf-8"?>
+<w:numbering xmlns:wpc="http://schemas.microsoft.com/office/word/2010/wordprocessingCanvas" xmlns:cx="http://schemas.microsoft.com/office/drawing/2014/chartex" xmlns:cx1="http://schemas.microsoft.com/office/drawing/2015/9/8/chartex" xmlns:cx2="http://schemas.microsoft.com/office/drawing/2015/10/21/chartex" xmlns:cx3="http://schemas.microsoft.com/office/drawing/2016/5/9/chartex" xmlns:cx4="http://schemas.microsoft.com/office/drawing/2016/5/10/chartex" xmlns:cx5="http://schemas.microsoft.com/office/drawing/2016/5/11/chartex" xmlns:cx6="http://schemas.microsoft.com/office/drawing/2016/5/12/chartex" xmlns:cx7="http://schemas.microsoft.com/office/drawing/2016/5/13/chartex" xmlns:cx8="http://schemas.microsoft.com/office/drawing/2016/5/14/chartex" xmlns:mc="http://schemas.openxmlformats.org/markup-compatibility/2006" xmlns:aink="http://schemas.microsoft.com/office/drawing/2016/ink" xmlns:am3d="http://schemas.microsoft.com/office/drawing/2017/model3d" xmlns:o="urn:schemas-microsoft-com:office:office" xmlns:oel="http://schemas.microsoft.com/office/2019/extlst" xmlns:r="http://schemas.openxmlformats.org/officeDocument/2006/relationships" xmlns:m="http://schemas.openxmlformats.org/officeDocument/2006/math" xmlns:v="urn:schemas-microsoft-com:vml" xmlns:wp14="http://schemas.microsoft.com/office/word/2010/wordprocessingDrawing" xmlns:wp="http://schemas.openxmlformats.org/drawingml/2006/wordprocessingDrawing" xmlns:w10="urn:schemas-microsoft-com:office:word" xmlns:w="http://schemas.openxmlformats.org/wordprocessingml/2006/main" xmlns:w14="http://schemas.microsoft.com/office/word/2010/wordml" xmlns:w15="http://schemas.microsoft.com/office/word/2012/wordml" xmlns:w16cex="http://schemas.microsoft.com/office/word/2018/wordml/cex" xmlns:w16cid="http://schemas.microsoft.com/office/word/2016/wordml/cid" xmlns:w16="http://schemas.microsoft.com/office/word/2018/wordml" xmlns:w16sdtdh="http://schemas.microsoft.com/office/word/2020/wordml/sdtdatahash" xmlns:w16se="http://schemas.microsoft.com/office/word/2015/wordml/symex" xmlns:wpg="http://schemas.microsoft.com/office/word/2010/wordprocessingGroup" xmlns:wpi="http://schemas.microsoft.com/office/word/2010/wordprocessingInk" xmlns:wne="http://schemas.microsoft.com/office/word/2006/wordml" xmlns:wps="http://schemas.microsoft.com/office/word/2010/wordprocessingShape" mc:Ignorable="w14 w15 w16se w16cid w16 w16cex w16sdtdh wp14">
+  <w:abstractNum w:abstractNumId="0" w15:restartNumberingAfterBreak="0">
+    <w:nsid w:val="62F05AA7"/>
+    <w:multiLevelType w:val="hybridMultilevel"/>
+    <w:tmpl w:val="F3965622"/>
+    <w:lvl w:ilvl="0" w:tplc="65443DFA">
+      <w:numFmt w:val="bullet"/>
+      <w:lvlText w:val="-"/>
+      <w:lvlJc w:val="left"/>
+      <w:pPr>
+        <w:ind w:left="720" w:hanging="360"/>
+      </w:pPr>
+      <w:rPr>
+        <w:rFonts w:ascii="Calibri" w:eastAsiaTheme="minorHAnsi" w:hAnsi="Calibri" w:cs="Calibri" w:hint="default"/>
+      </w:rPr>
+    </w:lvl>
+    <w:lvl w:ilvl="1" w:tplc="04100003" w:tentative="1">
+      <w:start w:val="1"/>
+      <w:numFmt w:val="bullet"/>
+      <w:lvlText w:val="o"/>
+      <w:lvlJc w:val="left"/>
+      <w:pPr>
+        <w:ind w:left="1440" w:hanging="360"/>
+      </w:pPr>
+      <w:rPr>
+        <w:rFonts w:ascii="Courier New" w:hAnsi="Courier New" w:cs="Courier New" w:hint="default"/>
+      </w:rPr>
+    </w:lvl>
+    <w:lvl w:ilvl="2" w:tplc="04100005" w:tentative="1">
+      <w:start w:val="1"/>
+      <w:numFmt w:val="bullet"/>
+      <w:lvlText w:val=""/>
+      <w:lvlJc w:val="left"/>
+      <w:pPr>
+        <w:ind w:left="2160" w:hanging="360"/>
+      </w:pPr>
+      <w:rPr>
+        <w:rFonts w:ascii="Wingdings" w:hAnsi="Wingdings" w:hint="default"/>
+      </w:rPr>
+    </w:lvl>
+    <w:lvl w:ilvl="3" w:tplc="04100001" w:tentative="1">
+      <w:start w:val="1"/>
+      <w:numFmt w:val="bullet"/>
+      <w:lvlText w:val=""/>
+      <w:lvlJc w:val="left"/>
+      <w:pPr>
+        <w:ind w:left="2880" w:hanging="360"/>
+      </w:pPr>
+      <w:rPr>
+        <w:rFonts w:ascii="Symbol" w:hAnsi="Symbol" w:hint="default"/>
+      </w:rPr>
+    </w:lvl>
+    <w:lvl w:ilvl="4" w:tplc="04100003" w:tentative="1">
+      <w:start w:val="1"/>
+      <w:numFmt w:val="bullet"/>
+      <w:lvlText w:val="o"/>
+      <w:lvlJc w:val="left"/>
+      <w:pPr>
+        <w:ind w:left="3600" w:hanging="360"/>
+      </w:pPr>
+      <w:rPr>
+        <w:rFonts w:ascii="Courier New" w:hAnsi="Courier New" w:cs="Courier New" w:hint="default"/>
+      </w:rPr>
+    </w:lvl>
+    <w:lvl w:ilvl="5" w:tplc="04100005" w:tentative="1">
+      <w:start w:val="1"/>
+      <w:numFmt w:val="bullet"/>
+      <w:lvlText w:val=""/>
+      <w:lvlJc w:val="left"/>
+      <w:pPr>
+        <w:ind w:left="4320" w:hanging="360"/>
+      </w:pPr>
+      <w:rPr>
+        <w:rFonts w:ascii="Wingdings" w:hAnsi="Wingdings" w:hint="default"/>
+      </w:rPr>
+    </w:lvl>
+    <w:lvl w:ilvl="6" w:tplc="04100001" w:tentative="1">
+      <w:start w:val="1"/>
+      <w:numFmt w:val="bullet"/>
+      <w:lvlText w:val=""/>
+      <w:lvlJc w:val="left"/>
+      <w:pPr>
+        <w:ind w:left="5040" w:hanging="360"/>
+      </w:pPr>
+      <w:rPr>
+        <w:rFonts w:ascii="Symbol" w:hAnsi="Symbol" w:hint="default"/>
+      </w:rPr>
+    </w:lvl>
+    <w:lvl w:ilvl="7" w:tplc="04100003" w:tentative="1">
+      <w:start w:val="1"/>
+      <w:numFmt w:val="bullet"/>
+      <w:lvlText w:val="o"/>
+      <w:lvlJc w:val="left"/>
+      <w:pPr>
+        <w:ind w:left="5760" w:hanging="360"/>
+      </w:pPr>
+      <w:rPr>
+        <w:rFonts w:ascii="Courier New" w:hAnsi="Courier New" w:cs="Courier New" w:hint="default"/>
+      </w:rPr>
+    </w:lvl>
+    <w:lvl w:ilvl="8" w:tplc="04100005" w:tentative="1">
+      <w:start w:val="1"/>
+      <w:numFmt w:val="bullet"/>
+      <w:lvlText w:val=""/>
+      <w:lvlJc w:val="left"/>
+      <w:pPr>
+        <w:ind w:left="6480" w:hanging="360"/>
+      </w:pPr>
+      <w:rPr>
+        <w:rFonts w:ascii="Wingdings" w:hAnsi="Wingdings" w:hint="default"/>
+      </w:rPr>
+    </w:lvl>
+  </w:abstractNum>
+  <w:num w:numId="1" w16cid:durableId="1330065048">
+    <w:abstractNumId w:val="0"/>
+  </w:num>
+</w:numbering>
 </file>
 
 <file path=word/styles.xml><?xml version="1.0" encoding="utf-8"?>
@@ -972,6 +4026,61 @@
       <w:szCs w:val="24"/>
     </w:rPr>
   </w:style>
+  <w:style w:type="paragraph" w:styleId="Paragrafoelenco">
+    <w:name w:val="List Paragraph"/>
+    <w:basedOn w:val="Normale"/>
+    <w:uiPriority w:val="34"/>
+    <w:qFormat/>
+    <w:rsid w:val="00406827"/>
+    <w:pPr>
+      <w:ind w:left="720"/>
+      <w:contextualSpacing/>
+    </w:pPr>
+  </w:style>
+  <w:style w:type="paragraph" w:styleId="Intestazione">
+    <w:name w:val="header"/>
+    <w:basedOn w:val="Normale"/>
+    <w:link w:val="IntestazioneCarattere"/>
+    <w:uiPriority w:val="99"/>
+    <w:unhideWhenUsed/>
+    <w:rsid w:val="00385BA6"/>
+    <w:pPr>
+      <w:tabs>
+        <w:tab w:val="center" w:pos="4819"/>
+        <w:tab w:val="right" w:pos="9638"/>
+      </w:tabs>
+      <w:spacing w:after="0" w:line="240" w:lineRule="auto"/>
+    </w:pPr>
+  </w:style>
+  <w:style w:type="character" w:customStyle="1" w:styleId="IntestazioneCarattere">
+    <w:name w:val="Intestazione Carattere"/>
+    <w:basedOn w:val="Carpredefinitoparagrafo"/>
+    <w:link w:val="Intestazione"/>
+    <w:uiPriority w:val="99"/>
+    <w:rsid w:val="00385BA6"/>
+  </w:style>
+  <w:style w:type="paragraph" w:styleId="Pidipagina">
+    <w:name w:val="footer"/>
+    <w:basedOn w:val="Normale"/>
+    <w:link w:val="PidipaginaCarattere"/>
+    <w:uiPriority w:val="99"/>
+    <w:unhideWhenUsed/>
+    <w:rsid w:val="00385BA6"/>
+    <w:pPr>
+      <w:tabs>
+        <w:tab w:val="center" w:pos="4819"/>
+        <w:tab w:val="right" w:pos="9638"/>
+      </w:tabs>
+      <w:spacing w:after="0" w:line="240" w:lineRule="auto"/>
+    </w:pPr>
+  </w:style>
+  <w:style w:type="character" w:customStyle="1" w:styleId="PidipaginaCarattere">
+    <w:name w:val="Piè di pagina Carattere"/>
+    <w:basedOn w:val="Carpredefinitoparagrafo"/>
+    <w:link w:val="Pidipagina"/>
+    <w:uiPriority w:val="99"/>
+    <w:rsid w:val="00385BA6"/>
+  </w:style>
 </w:styles>
 </file>
 

</xml_diff>

<commit_message>
finished relation 3, start relation 4
</commit_message>
<xml_diff>
--- a/Toml-part4/Report project 3-4.docx
+++ b/Toml-part4/Report project 3-4.docx
@@ -1492,6 +1492,9 @@
     </w:p>
     <w:p>
       <w:r>
+        <w:rPr>
+          <w:noProof/>
+        </w:rPr>
         <w:drawing>
           <wp:inline distT="0" distB="0" distL="0" distR="0" wp14:anchorId="568B56CC" wp14:editId="6E6AF113">
             <wp:extent cx="2552700" cy="2796319"/>
@@ -2061,6 +2064,9 @@
     </w:p>
     <w:p>
       <w:r>
+        <w:rPr>
+          <w:noProof/>
+        </w:rPr>
         <w:drawing>
           <wp:inline distT="0" distB="0" distL="0" distR="0" wp14:anchorId="4665C54E" wp14:editId="053B6772">
             <wp:extent cx="3329940" cy="619409"/>
@@ -2902,6 +2908,9 @@
     </w:p>
     <w:p>
       <w:r>
+        <w:rPr>
+          <w:noProof/>
+        </w:rPr>
         <w:drawing>
           <wp:inline distT="0" distB="0" distL="0" distR="0" wp14:anchorId="2747F0AB" wp14:editId="0DE895E2">
             <wp:extent cx="3772227" cy="1348857"/>
@@ -3078,7 +3087,13 @@
     </w:p>
     <w:p>
       <w:r>
-        <w:t>To conclude this part, we can say the linear models remains the best for the sensor calibration, but the KNN one give results very similar, so it is right too to accomplish this purpose.</w:t>
+        <w:t xml:space="preserve">To conclude this part, we can say the linear models remains the best for the sensor calibration, but the KNN one give results very similar, so it is </w:t>
+      </w:r>
+      <w:r>
+        <w:t>a good alternative</w:t>
+      </w:r>
+      <w:r>
+        <w:t xml:space="preserve"> to accomplish this purpose.</w:t>
       </w:r>
     </w:p>
     <w:p>
@@ -3090,6 +3105,58 @@
       </w:r>
     </w:p>
     <w:p>
+      <w:r>
+        <w:t>Now we go to apply the kernel regression, an extension of the linear regression allowing us to regret linearly a non-linear dataset using a function called kernel. Precisely, we use the radial basis function as kernel, it is a function where the values depends only on the distance from the origin or a defined center.</w:t>
+      </w:r>
+    </w:p>
+    <w:p>
+      <w:r>
+        <w:lastRenderedPageBreak/>
+        <w:t>Also in this model we have some hyperparameters, they are the followings:</w:t>
+      </w:r>
+    </w:p>
+    <w:p>
+      <w:pPr>
+        <w:pStyle w:val="Paragrafoelenco"/>
+        <w:numPr>
+          <w:ilvl w:val="0"/>
+          <w:numId w:val="1"/>
+        </w:numPr>
+      </w:pPr>
+      <w:r>
+        <w:t>alpha is the regularization factor;</w:t>
+      </w:r>
+    </w:p>
+    <w:p>
+      <w:pPr>
+        <w:pStyle w:val="Paragrafoelenco"/>
+        <w:numPr>
+          <w:ilvl w:val="0"/>
+          <w:numId w:val="1"/>
+        </w:numPr>
+      </w:pPr>
+      <w:r>
+        <w:t>the kernel, it is the rbf in our case;</w:t>
+      </w:r>
+    </w:p>
+    <w:p>
+      <w:pPr>
+        <w:pStyle w:val="Paragrafoelenco"/>
+        <w:numPr>
+          <w:ilvl w:val="0"/>
+          <w:numId w:val="1"/>
+        </w:numPr>
+      </w:pPr>
+      <w:r>
+        <w:t>gamma is the parameter for the rbf.</w:t>
+      </w:r>
+    </w:p>
+    <w:p>
+      <w:r>
+        <w:t>As for the KNN model, we have to do the feature selection, in this case the temperature results the only feature allowing us to increase the performances.</w:t>
+      </w:r>
+    </w:p>
+    <w:p>
       <w:pPr>
         <w:pStyle w:val="Titolo3"/>
       </w:pPr>
@@ -3098,11 +3165,234 @@
       </w:r>
     </w:p>
     <w:p>
+      <w:r>
+        <w:t>Now we do the tuning of the hyperparameter, precisely we have to search the best values for alpha and gamma because the kernel is fixed.</w:t>
+      </w:r>
+    </w:p>
+    <w:p>
+      <w:r>
+        <w:t>In the function below, we can see all the possible vales we tried for each hyperparameter</w:t>
+      </w:r>
+      <w:r>
+        <w:t>.</w:t>
+      </w:r>
+    </w:p>
+    <w:p>
+      <w:r>
+        <w:drawing>
+          <wp:inline distT="0" distB="0" distL="0" distR="0" wp14:anchorId="11C6DA16" wp14:editId="5CDC0ECD">
+            <wp:extent cx="3380509" cy="839604"/>
+            <wp:effectExtent l="0" t="0" r="0" b="0"/>
+            <wp:docPr id="4" name="Immagine 4"/>
+            <wp:cNvGraphicFramePr>
+              <a:graphicFrameLocks xmlns:a="http://schemas.openxmlformats.org/drawingml/2006/main" noChangeAspect="1"/>
+            </wp:cNvGraphicFramePr>
+            <a:graphic xmlns:a="http://schemas.openxmlformats.org/drawingml/2006/main">
+              <a:graphicData uri="http://schemas.openxmlformats.org/drawingml/2006/picture">
+                <pic:pic xmlns:pic="http://schemas.openxmlformats.org/drawingml/2006/picture">
+                  <pic:nvPicPr>
+                    <pic:cNvPr id="1" name=""/>
+                    <pic:cNvPicPr/>
+                  </pic:nvPicPr>
+                  <pic:blipFill>
+                    <a:blip r:embed="rId32"/>
+                    <a:stretch>
+                      <a:fillRect/>
+                    </a:stretch>
+                  </pic:blipFill>
+                  <pic:spPr>
+                    <a:xfrm>
+                      <a:off x="0" y="0"/>
+                      <a:ext cx="3408086" cy="846453"/>
+                    </a:xfrm>
+                    <a:prstGeom prst="rect">
+                      <a:avLst/>
+                    </a:prstGeom>
+                  </pic:spPr>
+                </pic:pic>
+              </a:graphicData>
+            </a:graphic>
+          </wp:inline>
+        </w:drawing>
+      </w:r>
+    </w:p>
+    <w:p>
+      <w:r>
+        <w:t>The best value for the hyperparameters are the followings:</w:t>
+      </w:r>
+    </w:p>
+    <w:p>
+      <w:pPr>
+        <w:pStyle w:val="Paragrafoelenco"/>
+        <w:numPr>
+          <w:ilvl w:val="0"/>
+          <w:numId w:val="1"/>
+        </w:numPr>
+      </w:pPr>
+      <w:r>
+        <w:t>0.5 for the alpha;</w:t>
+      </w:r>
+    </w:p>
+    <w:p>
+      <w:pPr>
+        <w:pStyle w:val="Paragrafoelenco"/>
+        <w:numPr>
+          <w:ilvl w:val="0"/>
+          <w:numId w:val="1"/>
+        </w:numPr>
+      </w:pPr>
+      <w:r>
+        <w:t>0.1 for the gamma</w:t>
+      </w:r>
+      <w:r>
+        <w:t>.</w:t>
+      </w:r>
+    </w:p>
+    <w:p>
       <w:pPr>
         <w:pStyle w:val="Titolo3"/>
       </w:pPr>
       <w:r>
-        <w:t>Plots</w:t>
+        <w:t>Results</w:t>
+      </w:r>
+    </w:p>
+    <w:tbl>
+      <w:tblPr>
+        <w:tblStyle w:val="Grigliatabella"/>
+        <w:tblW w:w="0" w:type="auto"/>
+        <w:tblLook w:val="04A0" w:firstRow="1" w:lastRow="0" w:firstColumn="1" w:lastColumn="0" w:noHBand="0" w:noVBand="1"/>
+      </w:tblPr>
+      <w:tblGrid>
+        <w:gridCol w:w="3209"/>
+        <w:gridCol w:w="3209"/>
+        <w:gridCol w:w="3210"/>
+      </w:tblGrid>
+      <w:tr>
+        <w:tc>
+          <w:tcPr>
+            <w:tcW w:w="3209" w:type="dxa"/>
+          </w:tcPr>
+          <w:p>
+            <w:r>
+              <w:t>R2</w:t>
+            </w:r>
+          </w:p>
+        </w:tc>
+        <w:tc>
+          <w:tcPr>
+            <w:tcW w:w="3209" w:type="dxa"/>
+          </w:tcPr>
+          <w:p>
+            <w:r>
+              <w:t>RMSE</w:t>
+            </w:r>
+          </w:p>
+        </w:tc>
+        <w:tc>
+          <w:tcPr>
+            <w:tcW w:w="3210" w:type="dxa"/>
+          </w:tcPr>
+          <w:p>
+            <w:r>
+              <w:t>MAE</w:t>
+            </w:r>
+          </w:p>
+        </w:tc>
+      </w:tr>
+      <w:tr>
+        <w:tc>
+          <w:tcPr>
+            <w:tcW w:w="3209" w:type="dxa"/>
+          </w:tcPr>
+          <w:p>
+            <w:r>
+              <w:t>0.755</w:t>
+            </w:r>
+          </w:p>
+        </w:tc>
+        <w:tc>
+          <w:tcPr>
+            <w:tcW w:w="3209" w:type="dxa"/>
+          </w:tcPr>
+          <w:p>
+            <w:r>
+              <w:t>20.025</w:t>
+            </w:r>
+          </w:p>
+        </w:tc>
+        <w:tc>
+          <w:tcPr>
+            <w:tcW w:w="3210" w:type="dxa"/>
+          </w:tcPr>
+          <w:p>
+            <w:r>
+              <w:t>15.668</w:t>
+            </w:r>
+          </w:p>
+        </w:tc>
+      </w:tr>
+    </w:tbl>
+    <w:p>
+      <w:r>
+        <w:rPr>
+          <w:noProof/>
+        </w:rPr>
+        <w:drawing>
+          <wp:inline distT="0" distB="0" distL="0" distR="0" wp14:anchorId="185E3C5C" wp14:editId="268CE979">
+            <wp:extent cx="2970511" cy="2182091"/>
+            <wp:effectExtent l="0" t="0" r="1905" b="8890"/>
+            <wp:docPr id="21" name="Immagine 21"/>
+            <wp:cNvGraphicFramePr>
+              <a:graphicFrameLocks xmlns:a="http://schemas.openxmlformats.org/drawingml/2006/main" noChangeAspect="1"/>
+            </wp:cNvGraphicFramePr>
+            <a:graphic xmlns:a="http://schemas.openxmlformats.org/drawingml/2006/main">
+              <a:graphicData uri="http://schemas.openxmlformats.org/drawingml/2006/picture">
+                <pic:pic xmlns:pic="http://schemas.openxmlformats.org/drawingml/2006/picture">
+                  <pic:nvPicPr>
+                    <pic:cNvPr id="1" name=""/>
+                    <pic:cNvPicPr/>
+                  </pic:nvPicPr>
+                  <pic:blipFill>
+                    <a:blip r:embed="rId33"/>
+                    <a:stretch>
+                      <a:fillRect/>
+                    </a:stretch>
+                  </pic:blipFill>
+                  <pic:spPr>
+                    <a:xfrm>
+                      <a:off x="0" y="0"/>
+                      <a:ext cx="2987426" cy="2194516"/>
+                    </a:xfrm>
+                    <a:prstGeom prst="rect">
+                      <a:avLst/>
+                    </a:prstGeom>
+                  </pic:spPr>
+                </pic:pic>
+              </a:graphicData>
+            </a:graphic>
+          </wp:inline>
+        </w:drawing>
+      </w:r>
+    </w:p>
+    <w:p>
+      <w:r>
+        <w:t>Analy</w:t>
+      </w:r>
+      <w:r>
+        <w:t>sing the results we got, we can say this is a good model, in fact we can see from the plot that the prediction does not fit almost perfectly the reference station, but it has the more or less the same evolution.</w:t>
+      </w:r>
+    </w:p>
+    <w:p>
+      <w:r>
+        <w:t xml:space="preserve">Comparing this model </w:t>
+      </w:r>
+      <w:r>
+        <w:t>with the previouses, in this case the differences are notable respect the KNN and the linear model.</w:t>
+      </w:r>
+    </w:p>
+    <w:p>
+      <w:r>
+        <w:t>So we can conclude that the kernel model can be considered good for the calibration, but in a real case it’s better to try other models in order to find better results. Momentaneosuly this is the worst model for the sensor calibration.</w:t>
       </w:r>
     </w:p>
     <w:p/>
@@ -3116,6 +3406,143 @@
       </w:r>
     </w:p>
     <w:p>
+      <w:r>
+        <w:t>Now we try to calibrate the sensor using a random forest, an ensemble method that where we generate a certain number of random trees, each one computes a solution and, from these, we compute the average in case of the regression.</w:t>
+      </w:r>
+    </w:p>
+    <w:p>
+      <w:r>
+        <w:t>Also for this model we have some hyperparameters</w:t>
+      </w:r>
+      <w:r>
+        <w:t>, they are very much, so we considered this subset:</w:t>
+      </w:r>
+    </w:p>
+    <w:p>
+      <w:pPr>
+        <w:pStyle w:val="Paragrafoelenco"/>
+        <w:numPr>
+          <w:ilvl w:val="0"/>
+          <w:numId w:val="1"/>
+        </w:numPr>
+      </w:pPr>
+      <w:r>
+        <w:t>The number of estimators, that is the number of trees in the forest;</w:t>
+      </w:r>
+    </w:p>
+    <w:p>
+      <w:pPr>
+        <w:pStyle w:val="Paragrafoelenco"/>
+        <w:numPr>
+          <w:ilvl w:val="0"/>
+          <w:numId w:val="1"/>
+        </w:numPr>
+      </w:pPr>
+      <w:r>
+        <w:t>The criterion to measure the quality of the split;</w:t>
+      </w:r>
+    </w:p>
+    <w:p>
+      <w:pPr>
+        <w:pStyle w:val="Paragrafoelenco"/>
+        <w:numPr>
+          <w:ilvl w:val="0"/>
+          <w:numId w:val="1"/>
+        </w:numPr>
+      </w:pPr>
+      <w:r>
+        <w:t>The max depth of each tree;</w:t>
+      </w:r>
+    </w:p>
+    <w:p>
+      <w:pPr>
+        <w:pStyle w:val="Paragrafoelenco"/>
+        <w:numPr>
+          <w:ilvl w:val="0"/>
+          <w:numId w:val="1"/>
+        </w:numPr>
+      </w:pPr>
+      <w:r>
+        <w:t>The minimum number of samples to split an internal node;</w:t>
+      </w:r>
+    </w:p>
+    <w:p>
+      <w:pPr>
+        <w:pStyle w:val="Paragrafoelenco"/>
+        <w:numPr>
+          <w:ilvl w:val="0"/>
+          <w:numId w:val="1"/>
+        </w:numPr>
+      </w:pPr>
+      <w:r>
+        <w:t>The minimum number of samples to split a leaf;</w:t>
+      </w:r>
+    </w:p>
+    <w:p>
+      <w:pPr>
+        <w:pStyle w:val="Paragrafoelenco"/>
+        <w:numPr>
+          <w:ilvl w:val="0"/>
+          <w:numId w:val="1"/>
+        </w:numPr>
+      </w:pPr>
+      <w:r>
+        <w:t>The number of feature considered for the split.</w:t>
+      </w:r>
+    </w:p>
+    <w:p>
+      <w:r>
+        <w:t>Also we applied the algorithm of feature selection for this model, howver in this case we have an interesting behaviour: the features selected by the algorithm are not always</w:t>
+      </w:r>
+      <w:r>
+        <w:t xml:space="preserve"> the same. We can divide this set of features in two parts:</w:t>
+      </w:r>
+    </w:p>
+    <w:p>
+      <w:pPr>
+        <w:pStyle w:val="Paragrafoelenco"/>
+        <w:numPr>
+          <w:ilvl w:val="0"/>
+          <w:numId w:val="1"/>
+        </w:numPr>
+      </w:pPr>
+      <w:r>
+        <w:t>Features always present in the set, that are O3</w:t>
+      </w:r>
+      <w:r>
+        <w:t>,</w:t>
+      </w:r>
+      <w:r>
+        <w:t xml:space="preserve"> the temperature</w:t>
+      </w:r>
+      <w:r>
+        <w:t xml:space="preserve"> and NO2</w:t>
+      </w:r>
+      <w:r>
+        <w:t>;</w:t>
+      </w:r>
+    </w:p>
+    <w:p>
+      <w:pPr>
+        <w:pStyle w:val="Paragrafoelenco"/>
+        <w:numPr>
+          <w:ilvl w:val="0"/>
+          <w:numId w:val="1"/>
+        </w:numPr>
+      </w:pPr>
+      <w:r>
+        <w:t>Features not always present, that are the others.</w:t>
+      </w:r>
+    </w:p>
+    <w:p>
+      <w:r>
+        <w:t>This happens because this model is randomic</w:t>
+      </w:r>
+      <w:r>
+        <w:t>, so it behaves differently every time. For this reason, we considered and evalueting three runs of this model.</w:t>
+      </w:r>
+    </w:p>
+    <w:p>
       <w:pPr>
         <w:pStyle w:val="Titolo3"/>
       </w:pPr>
@@ -3124,51 +3551,1072 @@
       </w:r>
     </w:p>
     <w:p>
+      <w:r>
+        <w:t>In order to get the best performances, we use the values we can see in the function below.</w:t>
+      </w:r>
+    </w:p>
+    <w:p>
+      <w:r>
+        <w:drawing>
+          <wp:inline distT="0" distB="0" distL="0" distR="0" wp14:anchorId="663C97A6" wp14:editId="2B13D3C2">
+            <wp:extent cx="2216728" cy="1517605"/>
+            <wp:effectExtent l="0" t="0" r="0" b="6985"/>
+            <wp:docPr id="28" name="Immagine 28"/>
+            <wp:cNvGraphicFramePr>
+              <a:graphicFrameLocks xmlns:a="http://schemas.openxmlformats.org/drawingml/2006/main" noChangeAspect="1"/>
+            </wp:cNvGraphicFramePr>
+            <a:graphic xmlns:a="http://schemas.openxmlformats.org/drawingml/2006/main">
+              <a:graphicData uri="http://schemas.openxmlformats.org/drawingml/2006/picture">
+                <pic:pic xmlns:pic="http://schemas.openxmlformats.org/drawingml/2006/picture">
+                  <pic:nvPicPr>
+                    <pic:cNvPr id="1" name=""/>
+                    <pic:cNvPicPr/>
+                  </pic:nvPicPr>
+                  <pic:blipFill>
+                    <a:blip r:embed="rId34"/>
+                    <a:stretch>
+                      <a:fillRect/>
+                    </a:stretch>
+                  </pic:blipFill>
+                  <pic:spPr>
+                    <a:xfrm>
+                      <a:off x="0" y="0"/>
+                      <a:ext cx="2223457" cy="1522212"/>
+                    </a:xfrm>
+                    <a:prstGeom prst="rect">
+                      <a:avLst/>
+                    </a:prstGeom>
+                  </pic:spPr>
+                </pic:pic>
+              </a:graphicData>
+            </a:graphic>
+          </wp:inline>
+        </w:drawing>
+      </w:r>
+    </w:p>
+    <w:p>
+      <w:r>
+        <w:t>We can see the best values in the following table:</w:t>
+      </w:r>
+    </w:p>
+    <w:tbl>
+      <w:tblPr>
+        <w:tblStyle w:val="Grigliatabella"/>
+        <w:tblW w:w="0" w:type="auto"/>
+        <w:tblLook w:val="04A0" w:firstRow="1" w:lastRow="0" w:firstColumn="1" w:lastColumn="0" w:noHBand="0" w:noVBand="1"/>
+      </w:tblPr>
+      <w:tblGrid>
+        <w:gridCol w:w="1375"/>
+        <w:gridCol w:w="1375"/>
+        <w:gridCol w:w="1375"/>
+        <w:gridCol w:w="1375"/>
+        <w:gridCol w:w="1376"/>
+        <w:gridCol w:w="1376"/>
+        <w:gridCol w:w="1376"/>
+      </w:tblGrid>
+      <w:tr>
+        <w:tc>
+          <w:tcPr>
+            <w:tcW w:w="1375" w:type="dxa"/>
+          </w:tcPr>
+          <w:p>
+            <w:r>
+              <w:t>Run</w:t>
+            </w:r>
+          </w:p>
+        </w:tc>
+        <w:tc>
+          <w:tcPr>
+            <w:tcW w:w="1375" w:type="dxa"/>
+          </w:tcPr>
+          <w:p>
+            <w:r>
+              <w:t>#estimators</w:t>
+            </w:r>
+          </w:p>
+        </w:tc>
+        <w:tc>
+          <w:tcPr>
+            <w:tcW w:w="1375" w:type="dxa"/>
+          </w:tcPr>
+          <w:p>
+            <w:r>
+              <w:t>criterion</w:t>
+            </w:r>
+          </w:p>
+        </w:tc>
+        <w:tc>
+          <w:tcPr>
+            <w:tcW w:w="1375" w:type="dxa"/>
+          </w:tcPr>
+          <w:p>
+            <w:r>
+              <w:t>Max depth</w:t>
+            </w:r>
+          </w:p>
+        </w:tc>
+        <w:tc>
+          <w:tcPr>
+            <w:tcW w:w="1376" w:type="dxa"/>
+          </w:tcPr>
+          <w:p>
+            <w:r>
+              <w:t>Min sample split</w:t>
+            </w:r>
+          </w:p>
+        </w:tc>
+        <w:tc>
+          <w:tcPr>
+            <w:tcW w:w="1376" w:type="dxa"/>
+          </w:tcPr>
+          <w:p>
+            <w:r>
+              <w:t>Min sample leaf</w:t>
+            </w:r>
+          </w:p>
+        </w:tc>
+        <w:tc>
+          <w:tcPr>
+            <w:tcW w:w="1376" w:type="dxa"/>
+          </w:tcPr>
+          <w:p>
+            <w:r>
+              <w:t>Max features</w:t>
+            </w:r>
+          </w:p>
+        </w:tc>
+      </w:tr>
+      <w:tr>
+        <w:tc>
+          <w:tcPr>
+            <w:tcW w:w="1375" w:type="dxa"/>
+          </w:tcPr>
+          <w:p>
+            <w:r>
+              <w:t>1</w:t>
+            </w:r>
+          </w:p>
+        </w:tc>
+        <w:tc>
+          <w:tcPr>
+            <w:tcW w:w="1375" w:type="dxa"/>
+          </w:tcPr>
+          <w:p>
+            <w:r>
+              <w:t>200</w:t>
+            </w:r>
+          </w:p>
+        </w:tc>
+        <w:tc>
+          <w:tcPr>
+            <w:tcW w:w="1375" w:type="dxa"/>
+          </w:tcPr>
+          <w:p>
+            <w:r>
+              <w:t>Squared error</w:t>
+            </w:r>
+          </w:p>
+        </w:tc>
+        <w:tc>
+          <w:tcPr>
+            <w:tcW w:w="1375" w:type="dxa"/>
+          </w:tcPr>
+          <w:p>
+            <w:r>
+              <w:t>100</w:t>
+            </w:r>
+          </w:p>
+        </w:tc>
+        <w:tc>
+          <w:tcPr>
+            <w:tcW w:w="1376" w:type="dxa"/>
+          </w:tcPr>
+          <w:p>
+            <w:r>
+              <w:t>2</w:t>
+            </w:r>
+          </w:p>
+        </w:tc>
+        <w:tc>
+          <w:tcPr>
+            <w:tcW w:w="1376" w:type="dxa"/>
+          </w:tcPr>
+          <w:p>
+            <w:r>
+              <w:t>2</w:t>
+            </w:r>
+          </w:p>
+        </w:tc>
+        <w:tc>
+          <w:tcPr>
+            <w:tcW w:w="1376" w:type="dxa"/>
+          </w:tcPr>
+          <w:p>
+            <w:r>
+              <w:t>auto</w:t>
+            </w:r>
+          </w:p>
+        </w:tc>
+      </w:tr>
+      <w:tr>
+        <w:tc>
+          <w:tcPr>
+            <w:tcW w:w="1375" w:type="dxa"/>
+          </w:tcPr>
+          <w:p>
+            <w:r>
+              <w:t>2</w:t>
+            </w:r>
+          </w:p>
+        </w:tc>
+        <w:tc>
+          <w:tcPr>
+            <w:tcW w:w="1375" w:type="dxa"/>
+          </w:tcPr>
+          <w:p>
+            <w:r>
+              <w:t>100</w:t>
+            </w:r>
+          </w:p>
+        </w:tc>
+        <w:tc>
+          <w:tcPr>
+            <w:tcW w:w="1375" w:type="dxa"/>
+          </w:tcPr>
+          <w:p>
+            <w:r>
+              <w:t>Squared error</w:t>
+            </w:r>
+          </w:p>
+        </w:tc>
+        <w:tc>
+          <w:tcPr>
+            <w:tcW w:w="1375" w:type="dxa"/>
+          </w:tcPr>
+          <w:p>
+            <w:r>
+              <w:t>100</w:t>
+            </w:r>
+          </w:p>
+        </w:tc>
+        <w:tc>
+          <w:tcPr>
+            <w:tcW w:w="1376" w:type="dxa"/>
+          </w:tcPr>
+          <w:p>
+            <w:r>
+              <w:t>5</w:t>
+            </w:r>
+          </w:p>
+        </w:tc>
+        <w:tc>
+          <w:tcPr>
+            <w:tcW w:w="1376" w:type="dxa"/>
+          </w:tcPr>
+          <w:p>
+            <w:r>
+              <w:t>5</w:t>
+            </w:r>
+          </w:p>
+        </w:tc>
+        <w:tc>
+          <w:tcPr>
+            <w:tcW w:w="1376" w:type="dxa"/>
+          </w:tcPr>
+          <w:p>
+            <w:r>
+              <w:t>auto</w:t>
+            </w:r>
+          </w:p>
+        </w:tc>
+      </w:tr>
+      <w:tr>
+        <w:tc>
+          <w:tcPr>
+            <w:tcW w:w="1375" w:type="dxa"/>
+          </w:tcPr>
+          <w:p>
+            <w:r>
+              <w:t>3</w:t>
+            </w:r>
+          </w:p>
+        </w:tc>
+        <w:tc>
+          <w:tcPr>
+            <w:tcW w:w="1375" w:type="dxa"/>
+          </w:tcPr>
+          <w:p>
+            <w:r>
+              <w:t>100</w:t>
+            </w:r>
+          </w:p>
+        </w:tc>
+        <w:tc>
+          <w:tcPr>
+            <w:tcW w:w="1375" w:type="dxa"/>
+          </w:tcPr>
+          <w:p>
+            <w:r>
+              <w:t>Absolute error</w:t>
+            </w:r>
+          </w:p>
+        </w:tc>
+        <w:tc>
+          <w:tcPr>
+            <w:tcW w:w="1375" w:type="dxa"/>
+          </w:tcPr>
+          <w:p>
+            <w:r>
+              <w:t>10</w:t>
+            </w:r>
+          </w:p>
+        </w:tc>
+        <w:tc>
+          <w:tcPr>
+            <w:tcW w:w="1376" w:type="dxa"/>
+          </w:tcPr>
+          <w:p>
+            <w:r>
+              <w:t>2</w:t>
+            </w:r>
+          </w:p>
+        </w:tc>
+        <w:tc>
+          <w:tcPr>
+            <w:tcW w:w="1376" w:type="dxa"/>
+          </w:tcPr>
+          <w:p>
+            <w:r>
+              <w:t>2</w:t>
+            </w:r>
+          </w:p>
+        </w:tc>
+        <w:tc>
+          <w:tcPr>
+            <w:tcW w:w="1376" w:type="dxa"/>
+          </w:tcPr>
+          <w:p>
+            <w:r>
+              <w:t>auto</w:t>
+            </w:r>
+          </w:p>
+        </w:tc>
+      </w:tr>
+    </w:tbl>
+    <w:p/>
+    <w:p>
       <w:pPr>
         <w:pStyle w:val="Titolo3"/>
       </w:pPr>
       <w:r>
-        <w:t>Plots</w:t>
+        <w:t>Results</w:t>
+      </w:r>
+    </w:p>
+    <w:tbl>
+      <w:tblPr>
+        <w:tblStyle w:val="Grigliatabella"/>
+        <w:tblW w:w="0" w:type="auto"/>
+        <w:tblLook w:val="04A0" w:firstRow="1" w:lastRow="0" w:firstColumn="1" w:lastColumn="0" w:noHBand="0" w:noVBand="1"/>
+      </w:tblPr>
+      <w:tblGrid>
+        <w:gridCol w:w="1925"/>
+        <w:gridCol w:w="1925"/>
+        <w:gridCol w:w="1926"/>
+        <w:gridCol w:w="1926"/>
+        <w:gridCol w:w="1926"/>
+      </w:tblGrid>
+      <w:tr>
+        <w:tc>
+          <w:tcPr>
+            <w:tcW w:w="1925" w:type="dxa"/>
+          </w:tcPr>
+          <w:p>
+            <w:r>
+              <w:t>Run</w:t>
+            </w:r>
+          </w:p>
+        </w:tc>
+        <w:tc>
+          <w:tcPr>
+            <w:tcW w:w="1925" w:type="dxa"/>
+          </w:tcPr>
+          <w:p>
+            <w:r>
+              <w:t>Features</w:t>
+            </w:r>
+          </w:p>
+        </w:tc>
+        <w:tc>
+          <w:tcPr>
+            <w:tcW w:w="1926" w:type="dxa"/>
+          </w:tcPr>
+          <w:p>
+            <w:r>
+              <w:t>R2</w:t>
+            </w:r>
+          </w:p>
+        </w:tc>
+        <w:tc>
+          <w:tcPr>
+            <w:tcW w:w="1926" w:type="dxa"/>
+          </w:tcPr>
+          <w:p>
+            <w:r>
+              <w:t>RMSE</w:t>
+            </w:r>
+          </w:p>
+        </w:tc>
+        <w:tc>
+          <w:tcPr>
+            <w:tcW w:w="1926" w:type="dxa"/>
+          </w:tcPr>
+          <w:p>
+            <w:r>
+              <w:t>MAE</w:t>
+            </w:r>
+          </w:p>
+        </w:tc>
+      </w:tr>
+      <w:tr>
+        <w:tc>
+          <w:tcPr>
+            <w:tcW w:w="1925" w:type="dxa"/>
+          </w:tcPr>
+          <w:p>
+            <w:r>
+              <w:t>1</w:t>
+            </w:r>
+          </w:p>
+        </w:tc>
+        <w:tc>
+          <w:tcPr>
+            <w:tcW w:w="1925" w:type="dxa"/>
+          </w:tcPr>
+          <w:p>
+            <w:r>
+              <w:t>O3, Temp, SO2, NO2</w:t>
+            </w:r>
+          </w:p>
+        </w:tc>
+        <w:tc>
+          <w:tcPr>
+            <w:tcW w:w="1926" w:type="dxa"/>
+          </w:tcPr>
+          <w:p>
+            <w:r>
+              <w:t>0.9</w:t>
+            </w:r>
+            <w:r>
+              <w:t>389</w:t>
+            </w:r>
+          </w:p>
+        </w:tc>
+        <w:tc>
+          <w:tcPr>
+            <w:tcW w:w="1926" w:type="dxa"/>
+          </w:tcPr>
+          <w:p>
+            <w:r>
+              <w:t>9.94</w:t>
+            </w:r>
+            <w:r>
+              <w:t>7</w:t>
+            </w:r>
+          </w:p>
+        </w:tc>
+        <w:tc>
+          <w:tcPr>
+            <w:tcW w:w="1926" w:type="dxa"/>
+          </w:tcPr>
+          <w:p>
+            <w:r>
+              <w:t>7.59</w:t>
+            </w:r>
+            <w:r>
+              <w:t>1</w:t>
+            </w:r>
+          </w:p>
+        </w:tc>
+      </w:tr>
+      <w:tr>
+        <w:tc>
+          <w:tcPr>
+            <w:tcW w:w="1925" w:type="dxa"/>
+          </w:tcPr>
+          <w:p>
+            <w:r>
+              <w:lastRenderedPageBreak/>
+              <w:t>2</w:t>
+            </w:r>
+          </w:p>
+        </w:tc>
+        <w:tc>
+          <w:tcPr>
+            <w:tcW w:w="1925" w:type="dxa"/>
+          </w:tcPr>
+          <w:p>
+            <w:r>
+              <w:t>O3, Temp, NO, RelHum, NO2</w:t>
+            </w:r>
+          </w:p>
+        </w:tc>
+        <w:tc>
+          <w:tcPr>
+            <w:tcW w:w="1926" w:type="dxa"/>
+          </w:tcPr>
+          <w:p>
+            <w:r>
+              <w:t>0.942</w:t>
+            </w:r>
+          </w:p>
+        </w:tc>
+        <w:tc>
+          <w:tcPr>
+            <w:tcW w:w="1926" w:type="dxa"/>
+          </w:tcPr>
+          <w:p>
+            <w:r>
+              <w:t>9.719</w:t>
+            </w:r>
+          </w:p>
+        </w:tc>
+        <w:tc>
+          <w:tcPr>
+            <w:tcW w:w="1926" w:type="dxa"/>
+          </w:tcPr>
+          <w:p>
+            <w:r>
+              <w:t>7.487</w:t>
+            </w:r>
+          </w:p>
+        </w:tc>
+      </w:tr>
+      <w:tr>
+        <w:tc>
+          <w:tcPr>
+            <w:tcW w:w="1925" w:type="dxa"/>
+          </w:tcPr>
+          <w:p>
+            <w:r>
+              <w:t>3</w:t>
+            </w:r>
+          </w:p>
+        </w:tc>
+        <w:tc>
+          <w:tcPr>
+            <w:tcW w:w="1925" w:type="dxa"/>
+          </w:tcPr>
+          <w:p>
+            <w:r>
+              <w:t>O3, Temp,</w:t>
+            </w:r>
+            <w:r>
+              <w:t xml:space="preserve"> NO, SO2,NO2</w:t>
+            </w:r>
+          </w:p>
+        </w:tc>
+        <w:tc>
+          <w:tcPr>
+            <w:tcW w:w="1926" w:type="dxa"/>
+          </w:tcPr>
+          <w:p>
+            <w:r>
+              <w:t>0.942</w:t>
+            </w:r>
+          </w:p>
+        </w:tc>
+        <w:tc>
+          <w:tcPr>
+            <w:tcW w:w="1926" w:type="dxa"/>
+          </w:tcPr>
+          <w:p>
+            <w:r>
+              <w:t>9.723</w:t>
+            </w:r>
+          </w:p>
+        </w:tc>
+        <w:tc>
+          <w:tcPr>
+            <w:tcW w:w="1926" w:type="dxa"/>
+          </w:tcPr>
+          <w:p>
+            <w:r>
+              <w:t>7.486</w:t>
+            </w:r>
+          </w:p>
+        </w:tc>
+      </w:tr>
+    </w:tbl>
+    <w:p>
+      <w:r>
+        <w:rPr>
+          <w:noProof/>
+        </w:rPr>
+        <w:drawing>
+          <wp:inline distT="0" distB="0" distL="0" distR="0" wp14:anchorId="21D5EF8C" wp14:editId="42FB885C">
+            <wp:extent cx="1867178" cy="1371600"/>
+            <wp:effectExtent l="0" t="0" r="0" b="0"/>
+            <wp:docPr id="29" name="Immagine 29"/>
+            <wp:cNvGraphicFramePr>
+              <a:graphicFrameLocks xmlns:a="http://schemas.openxmlformats.org/drawingml/2006/main" noChangeAspect="1"/>
+            </wp:cNvGraphicFramePr>
+            <a:graphic xmlns:a="http://schemas.openxmlformats.org/drawingml/2006/main">
+              <a:graphicData uri="http://schemas.openxmlformats.org/drawingml/2006/picture">
+                <pic:pic xmlns:pic="http://schemas.openxmlformats.org/drawingml/2006/picture">
+                  <pic:nvPicPr>
+                    <pic:cNvPr id="1" name=""/>
+                    <pic:cNvPicPr/>
+                  </pic:nvPicPr>
+                  <pic:blipFill>
+                    <a:blip r:embed="rId35"/>
+                    <a:stretch>
+                      <a:fillRect/>
+                    </a:stretch>
+                  </pic:blipFill>
+                  <pic:spPr>
+                    <a:xfrm>
+                      <a:off x="0" y="0"/>
+                      <a:ext cx="1878359" cy="1379813"/>
+                    </a:xfrm>
+                    <a:prstGeom prst="rect">
+                      <a:avLst/>
+                    </a:prstGeom>
+                  </pic:spPr>
+                </pic:pic>
+              </a:graphicData>
+            </a:graphic>
+          </wp:inline>
+        </w:drawing>
+      </w:r>
+      <w:r>
+        <w:rPr>
+          <w:noProof/>
+        </w:rPr>
+        <w:drawing>
+          <wp:inline distT="0" distB="0" distL="0" distR="0" wp14:anchorId="7CC39756" wp14:editId="7BA7A6C3">
+            <wp:extent cx="1857748" cy="1364673"/>
+            <wp:effectExtent l="0" t="0" r="9525" b="6985"/>
+            <wp:docPr id="30" name="Immagine 30"/>
+            <wp:cNvGraphicFramePr>
+              <a:graphicFrameLocks xmlns:a="http://schemas.openxmlformats.org/drawingml/2006/main" noChangeAspect="1"/>
+            </wp:cNvGraphicFramePr>
+            <a:graphic xmlns:a="http://schemas.openxmlformats.org/drawingml/2006/main">
+              <a:graphicData uri="http://schemas.openxmlformats.org/drawingml/2006/picture">
+                <pic:pic xmlns:pic="http://schemas.openxmlformats.org/drawingml/2006/picture">
+                  <pic:nvPicPr>
+                    <pic:cNvPr id="1" name=""/>
+                    <pic:cNvPicPr/>
+                  </pic:nvPicPr>
+                  <pic:blipFill>
+                    <a:blip r:embed="rId36"/>
+                    <a:stretch>
+                      <a:fillRect/>
+                    </a:stretch>
+                  </pic:blipFill>
+                  <pic:spPr>
+                    <a:xfrm>
+                      <a:off x="0" y="0"/>
+                      <a:ext cx="1880741" cy="1381563"/>
+                    </a:xfrm>
+                    <a:prstGeom prst="rect">
+                      <a:avLst/>
+                    </a:prstGeom>
+                  </pic:spPr>
+                </pic:pic>
+              </a:graphicData>
+            </a:graphic>
+          </wp:inline>
+        </w:drawing>
+      </w:r>
+      <w:r>
+        <w:rPr>
+          <w:noProof/>
+        </w:rPr>
+        <w:drawing>
+          <wp:inline distT="0" distB="0" distL="0" distR="0" wp14:anchorId="7FEF6A3C" wp14:editId="7BB7B55F">
+            <wp:extent cx="1867178" cy="1371600"/>
+            <wp:effectExtent l="0" t="0" r="0" b="0"/>
+            <wp:docPr id="32" name="Immagine 32"/>
+            <wp:cNvGraphicFramePr>
+              <a:graphicFrameLocks xmlns:a="http://schemas.openxmlformats.org/drawingml/2006/main" noChangeAspect="1"/>
+            </wp:cNvGraphicFramePr>
+            <a:graphic xmlns:a="http://schemas.openxmlformats.org/drawingml/2006/main">
+              <a:graphicData uri="http://schemas.openxmlformats.org/drawingml/2006/picture">
+                <pic:pic xmlns:pic="http://schemas.openxmlformats.org/drawingml/2006/picture">
+                  <pic:nvPicPr>
+                    <pic:cNvPr id="1" name=""/>
+                    <pic:cNvPicPr/>
+                  </pic:nvPicPr>
+                  <pic:blipFill>
+                    <a:blip r:embed="rId37"/>
+                    <a:stretch>
+                      <a:fillRect/>
+                    </a:stretch>
+                  </pic:blipFill>
+                  <pic:spPr>
+                    <a:xfrm>
+                      <a:off x="0" y="0"/>
+                      <a:ext cx="1893900" cy="1391230"/>
+                    </a:xfrm>
+                    <a:prstGeom prst="rect">
+                      <a:avLst/>
+                    </a:prstGeom>
+                  </pic:spPr>
+                </pic:pic>
+              </a:graphicData>
+            </a:graphic>
+          </wp:inline>
+        </w:drawing>
+      </w:r>
+    </w:p>
+    <w:p>
+      <w:r>
+        <w:t>Basing on the three executions about, we can conclude we have a nice model fitting almost perfectly the</w:t>
+      </w:r>
+      <w:r>
+        <w:t xml:space="preserve"> reference station. Moreover, this model is better than the linear ones for the calibration, in fact the R2 value of this model are greater and, comparing the plots, we can see that these ones fit better.</w:t>
+      </w:r>
+    </w:p>
+    <w:p>
+      <w:r>
+        <w:t>So, event through the randomness, the random forest model result the best choice for the sensor calibration, but the linear ones and the knn one remains good choices in any case, in fact the differences between them are very little.</w:t>
+      </w:r>
+    </w:p>
+    <w:p>
+      <w:pPr>
+        <w:pStyle w:val="Titolo2"/>
+      </w:pPr>
+      <w:r>
+        <w:t>Support vector regression</w:t>
+      </w:r>
+    </w:p>
+    <w:p>
+      <w:r>
+        <w:t>The last model we use for the calibration is the support vector regression</w:t>
+      </w:r>
+      <w:r>
+        <w:t xml:space="preserve">, a model predicting the values building an hyperplane and, in base a certain spacing from the hyperplane, the points will be regretted. The concepts </w:t>
+      </w:r>
+      <w:r>
+        <w:t>allow a linear regression, but we can regret non-linearly using a kernel. For our calibration we consider the radial basis function as kernel. The support vector regression has the following hyperparameters:</w:t>
+      </w:r>
+    </w:p>
+    <w:p>
+      <w:pPr>
+        <w:pStyle w:val="Paragrafoelenco"/>
+        <w:numPr>
+          <w:ilvl w:val="0"/>
+          <w:numId w:val="1"/>
+        </w:numPr>
+      </w:pPr>
+      <w:r>
+        <w:t>Gamma is the kernel coefficient for certain types of kernel like the radial basis function;</w:t>
+      </w:r>
+    </w:p>
+    <w:p>
+      <w:pPr>
+        <w:pStyle w:val="Paragrafoelenco"/>
+        <w:numPr>
+          <w:ilvl w:val="0"/>
+          <w:numId w:val="1"/>
+        </w:numPr>
+      </w:pPr>
+      <w:r>
+        <w:t>C is the regularization factor;</w:t>
+      </w:r>
+    </w:p>
+    <w:p>
+      <w:pPr>
+        <w:pStyle w:val="Paragrafoelenco"/>
+        <w:numPr>
+          <w:ilvl w:val="0"/>
+          <w:numId w:val="1"/>
+        </w:numPr>
+      </w:pPr>
+      <w:r>
+        <w:t>Epsilon is the range of spacing between the hyperplane to the outside;</w:t>
+      </w:r>
+    </w:p>
+    <w:p>
+      <w:r>
+        <w:t>Regarding the feateare selection, the best features are O3, the temperature and the humidity, curiosly these are the features with the best squared correlation.</w:t>
+      </w:r>
+    </w:p>
+    <w:p>
+      <w:pPr>
+        <w:pStyle w:val="Titolo3"/>
+      </w:pPr>
+      <w:r>
+        <w:t>Tuning</w:t>
+      </w:r>
+    </w:p>
+    <w:p>
+      <w:r>
+        <w:t>To do the tuning we used the function below:</w:t>
+      </w:r>
+    </w:p>
+    <w:p>
+      <w:r>
+        <w:drawing>
+          <wp:inline distT="0" distB="0" distL="0" distR="0" wp14:anchorId="70F1FCE2" wp14:editId="202E49B0">
+            <wp:extent cx="3622964" cy="786215"/>
+            <wp:effectExtent l="0" t="0" r="0" b="0"/>
+            <wp:docPr id="33" name="Immagine 33" descr="Immagine che contiene testo, interni, screenshot&#10;&#10;Descrizione generata automaticamente"/>
+            <wp:cNvGraphicFramePr>
+              <a:graphicFrameLocks xmlns:a="http://schemas.openxmlformats.org/drawingml/2006/main" noChangeAspect="1"/>
+            </wp:cNvGraphicFramePr>
+            <a:graphic xmlns:a="http://schemas.openxmlformats.org/drawingml/2006/main">
+              <a:graphicData uri="http://schemas.openxmlformats.org/drawingml/2006/picture">
+                <pic:pic xmlns:pic="http://schemas.openxmlformats.org/drawingml/2006/picture">
+                  <pic:nvPicPr>
+                    <pic:cNvPr id="33" name="Immagine 33" descr="Immagine che contiene testo, interni, screenshot&#10;&#10;Descrizione generata automaticamente"/>
+                    <pic:cNvPicPr/>
+                  </pic:nvPicPr>
+                  <pic:blipFill>
+                    <a:blip r:embed="rId38"/>
+                    <a:stretch>
+                      <a:fillRect/>
+                    </a:stretch>
+                  </pic:blipFill>
+                  <pic:spPr>
+                    <a:xfrm>
+                      <a:off x="0" y="0"/>
+                      <a:ext cx="3652399" cy="792603"/>
+                    </a:xfrm>
+                    <a:prstGeom prst="rect">
+                      <a:avLst/>
+                    </a:prstGeom>
+                  </pic:spPr>
+                </pic:pic>
+              </a:graphicData>
+            </a:graphic>
+          </wp:inline>
+        </w:drawing>
+      </w:r>
+    </w:p>
+    <w:p>
+      <w:r>
+        <w:t>We got the following best values:</w:t>
+      </w:r>
+    </w:p>
+    <w:p>
+      <w:pPr>
+        <w:pStyle w:val="Paragrafoelenco"/>
+        <w:numPr>
+          <w:ilvl w:val="0"/>
+          <w:numId w:val="1"/>
+        </w:numPr>
+      </w:pPr>
+      <w:r>
+        <w:t>C is equals to 1000;</w:t>
+      </w:r>
+    </w:p>
+    <w:p>
+      <w:pPr>
+        <w:pStyle w:val="Paragrafoelenco"/>
+        <w:numPr>
+          <w:ilvl w:val="0"/>
+          <w:numId w:val="1"/>
+        </w:numPr>
+      </w:pPr>
+      <w:r>
+        <w:t>Epsilon is equals to 0.001;</w:t>
+      </w:r>
+    </w:p>
+    <w:p>
+      <w:pPr>
+        <w:pStyle w:val="Paragrafoelenco"/>
+        <w:numPr>
+          <w:ilvl w:val="0"/>
+          <w:numId w:val="1"/>
+        </w:numPr>
+      </w:pPr>
+      <w:r>
+        <w:t>Gamma is scaled, it mean that the value is computed in this way:</w:t>
+      </w:r>
+    </w:p>
+    <w:p>
+      <w:pPr>
+        <w:pStyle w:val="Paragrafoelenco"/>
+      </w:pPr>
+      <w:r>
+        <w:t>1/(#features * X.var())</w:t>
+      </w:r>
+    </w:p>
+    <w:p>
+      <w:pPr>
+        <w:pStyle w:val="Titolo3"/>
+      </w:pPr>
+      <w:r>
+        <w:t>Results</w:t>
+      </w:r>
+    </w:p>
+    <w:tbl>
+      <w:tblPr>
+        <w:tblStyle w:val="Grigliatabella"/>
+        <w:tblW w:w="0" w:type="auto"/>
+        <w:tblLook w:val="04A0" w:firstRow="1" w:lastRow="0" w:firstColumn="1" w:lastColumn="0" w:noHBand="0" w:noVBand="1"/>
+      </w:tblPr>
+      <w:tblGrid>
+        <w:gridCol w:w="3209"/>
+        <w:gridCol w:w="3209"/>
+        <w:gridCol w:w="3210"/>
+      </w:tblGrid>
+      <w:tr>
+        <w:tc>
+          <w:tcPr>
+            <w:tcW w:w="3209" w:type="dxa"/>
+          </w:tcPr>
+          <w:p>
+            <w:r>
+              <w:t>R2</w:t>
+            </w:r>
+          </w:p>
+        </w:tc>
+        <w:tc>
+          <w:tcPr>
+            <w:tcW w:w="3209" w:type="dxa"/>
+          </w:tcPr>
+          <w:p>
+            <w:r>
+              <w:t>RMSE</w:t>
+            </w:r>
+          </w:p>
+        </w:tc>
+        <w:tc>
+          <w:tcPr>
+            <w:tcW w:w="3210" w:type="dxa"/>
+          </w:tcPr>
+          <w:p>
+            <w:r>
+              <w:t>MAE</w:t>
+            </w:r>
+          </w:p>
+        </w:tc>
+      </w:tr>
+      <w:tr>
+        <w:tc>
+          <w:tcPr>
+            <w:tcW w:w="3209" w:type="dxa"/>
+          </w:tcPr>
+          <w:p>
+            <w:r>
+              <w:t>0.928</w:t>
+            </w:r>
+          </w:p>
+        </w:tc>
+        <w:tc>
+          <w:tcPr>
+            <w:tcW w:w="3209" w:type="dxa"/>
+          </w:tcPr>
+          <w:p>
+            <w:r>
+              <w:t>10.88</w:t>
+            </w:r>
+          </w:p>
+        </w:tc>
+        <w:tc>
+          <w:tcPr>
+            <w:tcW w:w="3210" w:type="dxa"/>
+          </w:tcPr>
+          <w:p>
+            <w:r>
+              <w:t>7.876</w:t>
+            </w:r>
+          </w:p>
+        </w:tc>
+      </w:tr>
+    </w:tbl>
+    <w:p>
+      <w:r>
+        <w:rPr>
+          <w:noProof/>
+        </w:rPr>
+        <w:lastRenderedPageBreak/>
+        <w:drawing>
+          <wp:inline distT="0" distB="0" distL="0" distR="0" wp14:anchorId="09FAB228" wp14:editId="5474BFCE">
+            <wp:extent cx="1974273" cy="1450270"/>
+            <wp:effectExtent l="0" t="0" r="6985" b="0"/>
+            <wp:docPr id="35" name="Immagine 35"/>
+            <wp:cNvGraphicFramePr>
+              <a:graphicFrameLocks xmlns:a="http://schemas.openxmlformats.org/drawingml/2006/main" noChangeAspect="1"/>
+            </wp:cNvGraphicFramePr>
+            <a:graphic xmlns:a="http://schemas.openxmlformats.org/drawingml/2006/main">
+              <a:graphicData uri="http://schemas.openxmlformats.org/drawingml/2006/picture">
+                <pic:pic xmlns:pic="http://schemas.openxmlformats.org/drawingml/2006/picture">
+                  <pic:nvPicPr>
+                    <pic:cNvPr id="1" name=""/>
+                    <pic:cNvPicPr/>
+                  </pic:nvPicPr>
+                  <pic:blipFill>
+                    <a:blip r:embed="rId39"/>
+                    <a:stretch>
+                      <a:fillRect/>
+                    </a:stretch>
+                  </pic:blipFill>
+                  <pic:spPr>
+                    <a:xfrm>
+                      <a:off x="0" y="0"/>
+                      <a:ext cx="1986580" cy="1459311"/>
+                    </a:xfrm>
+                    <a:prstGeom prst="rect">
+                      <a:avLst/>
+                    </a:prstGeom>
+                  </pic:spPr>
+                </pic:pic>
+              </a:graphicData>
+            </a:graphic>
+          </wp:inline>
+        </w:drawing>
+      </w:r>
+    </w:p>
+    <w:p>
+      <w:pPr>
+        <w:rPr>
+          <w:u w:val="single"/>
+        </w:rPr>
+      </w:pPr>
+      <w:r>
+        <w:t>From the results, we can see this is a very good model, in fact the plot show clearly how the predictions fits very well the reference station. Comparing this model with the previouses, this is one of the best and it should be worse than the random forest and better than the linear ones. In any case the differences between this model and the best ones are not significant, so we can use this problem for the sensor calibration without problems.</w:t>
+      </w:r>
+    </w:p>
+    <w:p>
+      <w:pPr>
+        <w:pStyle w:val="Titolo"/>
+      </w:pPr>
+      <w:r>
+        <w:t>Fo</w:t>
+      </w:r>
+      <w:r>
+        <w:t>u</w:t>
+      </w:r>
+      <w:r>
+        <w:t>rth homework of TOML</w:t>
+      </w:r>
+    </w:p>
+    <w:p>
+      <w:pPr>
+        <w:pStyle w:val="Titolo1"/>
+      </w:pPr>
+      <w:r>
+        <w:t>Introduction</w:t>
       </w:r>
     </w:p>
     <w:p/>
     <w:p>
       <w:pPr>
+        <w:pStyle w:val="Titolo1"/>
+      </w:pPr>
+      <w:r>
+        <w:t>Case of overfitting</w:t>
+      </w:r>
+    </w:p>
+    <w:p>
+      <w:pPr>
         <w:pStyle w:val="Titolo2"/>
       </w:pPr>
       <w:r>
-        <w:t>Support vector regression</w:t>
-      </w:r>
-    </w:p>
-    <w:p>
-      <w:pPr>
-        <w:pStyle w:val="Titolo3"/>
-      </w:pPr>
-      <w:r>
-        <w:t>Tuning</w:t>
-      </w:r>
-    </w:p>
-    <w:p>
-      <w:pPr>
-        <w:pStyle w:val="Titolo3"/>
-      </w:pPr>
-      <w:r>
-        <w:t>Plots</w:t>
-      </w:r>
-    </w:p>
-    <w:p/>
-    <w:p>
-      <w:pPr>
-        <w:pStyle w:val="Titolo"/>
-      </w:pPr>
-      <w:r>
-        <w:t>Fo</w:t>
-      </w:r>
-      <w:r>
-        <w:t>u</w:t>
-      </w:r>
-      <w:r>
-        <w:t>rth homework of TOML</w:t>
+        <w:t>Plot</w:t>
       </w:r>
     </w:p>
     <w:p>
@@ -3176,16 +4624,23 @@
         <w:pStyle w:val="Titolo1"/>
       </w:pPr>
       <w:r>
-        <w:t>Introduction</w:t>
-      </w:r>
-    </w:p>
-    <w:p/>
+        <w:t>Case of underfitting</w:t>
+      </w:r>
+    </w:p>
+    <w:p>
+      <w:pPr>
+        <w:pStyle w:val="Titolo2"/>
+      </w:pPr>
+      <w:r>
+        <w:t>Plot</w:t>
+      </w:r>
+    </w:p>
     <w:p>
       <w:pPr>
         <w:pStyle w:val="Titolo1"/>
       </w:pPr>
       <w:r>
-        <w:t>Case of overfitting</w:t>
+        <w:t>Right values for the model</w:t>
       </w:r>
     </w:p>
     <w:p>
@@ -3201,7 +4656,7 @@
         <w:pStyle w:val="Titolo1"/>
       </w:pPr>
       <w:r>
-        <w:t>Case of underfitting</w:t>
+        <w:t>Problems</w:t>
       </w:r>
     </w:p>
     <w:p>
@@ -3212,40 +4667,8 @@
         <w:t>Plot</w:t>
       </w:r>
     </w:p>
-    <w:p>
-      <w:pPr>
-        <w:pStyle w:val="Titolo1"/>
-      </w:pPr>
-      <w:r>
-        <w:t>Right values for the model</w:t>
-      </w:r>
-    </w:p>
-    <w:p>
-      <w:pPr>
-        <w:pStyle w:val="Titolo2"/>
-      </w:pPr>
-      <w:r>
-        <w:t>Plot</w:t>
-      </w:r>
-    </w:p>
-    <w:p>
-      <w:pPr>
-        <w:pStyle w:val="Titolo1"/>
-      </w:pPr>
-      <w:r>
-        <w:t>Problems</w:t>
-      </w:r>
-    </w:p>
-    <w:p>
-      <w:pPr>
-        <w:pStyle w:val="Titolo2"/>
-      </w:pPr>
-      <w:r>
-        <w:t>Plot</w:t>
-      </w:r>
-    </w:p>
     <w:sectPr>
-      <w:headerReference w:type="default" r:id="rId32"/>
+      <w:headerReference w:type="default" r:id="rId40"/>
       <w:pgSz w:w="11906" w:h="16838"/>
       <w:pgMar w:top="1417" w:right="1134" w:bottom="1134" w:left="1134" w:header="708" w:footer="708" w:gutter="0"/>
       <w:cols w:space="708"/>

</xml_diff>